<commit_message>
sua loi dang ky khong vao duoc profile
</commit_message>
<xml_diff>
--- a/ForumA-Q/web/docx/BaoCao.docx
+++ b/ForumA-Q/web/docx/BaoCao.docx
@@ -4,324 +4,576 @@
   <w:body>
     <w:p>
       <w:pPr>
-        <w:spacing w:line="240" w:lineRule="auto"/>
-        <w:jc w:val="center"/>
-        <w:rPr>
-          <w:b/>
-          <w:sz w:val="28"/>
-          <w:lang w:val="vi-VN"/>
+        <w:pStyle w:val="Heading1"/>
+        <w:numPr>
+          <w:ilvl w:val="0"/>
+          <w:numId w:val="10"/>
+        </w:numPr>
+        <w:rPr>
+          <w:sz w:val="28"/>
+          <w:szCs w:val="28"/>
         </w:rPr>
       </w:pPr>
       <w:r>
         <w:rPr>
-          <w:b/>
-          <w:sz w:val="28"/>
-          <w:lang w:val="vi-VN"/>
-        </w:rPr>
-        <w:t>Trường Đại Học Cần Thơ</w:t>
+          <w:sz w:val="28"/>
+          <w:szCs w:val="28"/>
+        </w:rPr>
+        <w:t>Mô tả chủ đề</w:t>
       </w:r>
     </w:p>
     <w:p>
       <w:pPr>
-        <w:spacing w:line="240" w:lineRule="auto"/>
-        <w:jc w:val="center"/>
-        <w:rPr>
-          <w:b/>
-          <w:sz w:val="28"/>
-          <w:lang w:val="vi-VN"/>
+        <w:pStyle w:val="ListParagraph"/>
+        <w:numPr>
+          <w:ilvl w:val="0"/>
+          <w:numId w:val="11"/>
+        </w:numPr>
+        <w:rPr>
+          <w:sz w:val="28"/>
+          <w:szCs w:val="28"/>
         </w:rPr>
       </w:pPr>
       <w:r>
         <w:rPr>
-          <w:b/>
-          <w:sz w:val="28"/>
-          <w:lang w:val="vi-VN"/>
-        </w:rPr>
-        <w:t>Khoa Công Nghệ Thông Tin – Truyền Thông Mạng Máy Tính</w:t>
+          <w:sz w:val="28"/>
+          <w:szCs w:val="28"/>
+        </w:rPr>
+        <w:t>Web site cho phép các người dùng đặt câu hỏi, để đặt câu hỏi thì người dùng phải đăng ký một tài khoản trên website và chờ admin cấp phép hoạt động thì thành viên</w:t>
+      </w:r>
+      <w:r>
+        <w:rPr>
+          <w:sz w:val="28"/>
+          <w:szCs w:val="28"/>
+        </w:rPr>
+        <w:t>(member)</w:t>
+      </w:r>
+      <w:r>
+        <w:rPr>
+          <w:sz w:val="28"/>
+          <w:szCs w:val="28"/>
+        </w:rPr>
+        <w:t xml:space="preserve"> đó mới có quyền đặt câu hỏi.</w:t>
+      </w:r>
+    </w:p>
+    <w:p>
+      <w:pPr>
+        <w:pStyle w:val="ListParagraph"/>
+        <w:numPr>
+          <w:ilvl w:val="0"/>
+          <w:numId w:val="11"/>
+        </w:numPr>
+        <w:rPr>
+          <w:sz w:val="28"/>
+          <w:szCs w:val="28"/>
+        </w:rPr>
+      </w:pPr>
+      <w:r>
+        <w:rPr>
+          <w:sz w:val="28"/>
+          <w:szCs w:val="28"/>
+        </w:rPr>
+        <w:t>Một câu hỏi của thành viên đăng lên phải thuộc một chủ đề (subject) để thuận thiện cho việc tìm kím và quản lý</w:t>
+      </w:r>
+      <w:r>
+        <w:rPr>
+          <w:sz w:val="28"/>
+          <w:szCs w:val="28"/>
+        </w:rPr>
+        <w:t>, chờ admin phê duyệt câu hỏi mới được đăng lên web site</w:t>
+      </w:r>
+      <w:r>
+        <w:rPr>
+          <w:sz w:val="28"/>
+          <w:szCs w:val="28"/>
+        </w:rPr>
+        <w:t>.</w:t>
+      </w:r>
+    </w:p>
+    <w:p>
+      <w:pPr>
+        <w:pStyle w:val="ListParagraph"/>
+        <w:numPr>
+          <w:ilvl w:val="0"/>
+          <w:numId w:val="11"/>
+        </w:numPr>
+        <w:rPr>
+          <w:sz w:val="28"/>
+          <w:szCs w:val="28"/>
+        </w:rPr>
+      </w:pPr>
+      <w:r>
+        <w:rPr>
+          <w:sz w:val="28"/>
+          <w:szCs w:val="28"/>
+        </w:rPr>
+        <w:t>Danh sách hiển thị câu hỏi hiển thị theo ngày đặt câu hỏi giảm dần.</w:t>
+      </w:r>
+    </w:p>
+    <w:p>
+      <w:pPr>
+        <w:pStyle w:val="ListParagraph"/>
+        <w:numPr>
+          <w:ilvl w:val="0"/>
+          <w:numId w:val="11"/>
+        </w:numPr>
+        <w:rPr>
+          <w:sz w:val="28"/>
+          <w:szCs w:val="28"/>
+        </w:rPr>
+      </w:pPr>
+      <w:r>
+        <w:rPr>
+          <w:sz w:val="28"/>
+          <w:szCs w:val="28"/>
+        </w:rPr>
+        <w:t xml:space="preserve">Mỗi câu hỏi thì </w:t>
+      </w:r>
+      <w:r>
+        <w:rPr>
+          <w:sz w:val="28"/>
+          <w:szCs w:val="28"/>
+        </w:rPr>
+        <w:t>có phần trả lời bên dưới cho các thành viên khác trình bày câu trả lời của họ và hiển thị các câu trả lời khác theo danh sách mới nhất từ trên xuống.</w:t>
+      </w:r>
+    </w:p>
+    <w:p>
+      <w:pPr>
+        <w:pStyle w:val="ListParagraph"/>
+        <w:numPr>
+          <w:ilvl w:val="0"/>
+          <w:numId w:val="11"/>
+        </w:numPr>
+        <w:rPr>
+          <w:sz w:val="28"/>
+          <w:szCs w:val="28"/>
+        </w:rPr>
+      </w:pPr>
+      <w:r>
+        <w:rPr>
+          <w:sz w:val="28"/>
+          <w:szCs w:val="28"/>
+        </w:rPr>
+        <w:t>Các thành viên có thể cập nhật thông tin của mình để được admin xác định xem thông tin có phải là dã mạo không.</w:t>
+      </w:r>
+    </w:p>
+    <w:p>
+      <w:pPr>
+        <w:pStyle w:val="ListParagraph"/>
+        <w:numPr>
+          <w:ilvl w:val="0"/>
+          <w:numId w:val="11"/>
+        </w:numPr>
+        <w:rPr>
+          <w:sz w:val="28"/>
+          <w:szCs w:val="28"/>
+        </w:rPr>
+      </w:pPr>
+      <w:r>
+        <w:rPr>
+          <w:sz w:val="28"/>
+          <w:szCs w:val="28"/>
+        </w:rPr>
+        <w:t>Admin có nhiệm vụ chấp thuận thành viên, chấp thuận câu hỏi và cập nhật subject.</w:t>
+      </w:r>
+    </w:p>
+    <w:p>
+      <w:pPr>
+        <w:pStyle w:val="Heading1"/>
+        <w:numPr>
+          <w:ilvl w:val="0"/>
+          <w:numId w:val="10"/>
+        </w:numPr>
+      </w:pPr>
+      <w:r>
+        <w:t>Kĩ thuật trang web.</w:t>
+      </w:r>
+    </w:p>
+    <w:p>
+      <w:pPr>
+        <w:pStyle w:val="ListParagraph"/>
+        <w:numPr>
+          <w:ilvl w:val="0"/>
+          <w:numId w:val="12"/>
+        </w:numPr>
+        <w:rPr>
+          <w:sz w:val="28"/>
+          <w:szCs w:val="28"/>
+        </w:rPr>
+      </w:pPr>
+      <w:r>
+        <w:rPr>
+          <w:sz w:val="28"/>
+          <w:szCs w:val="28"/>
+        </w:rPr>
+        <w:t>Sử dụng Servlet/JSP để xây dựng trang web.</w:t>
+      </w:r>
+    </w:p>
+    <w:p>
+      <w:pPr>
+        <w:pStyle w:val="ListParagraph"/>
+        <w:numPr>
+          <w:ilvl w:val="0"/>
+          <w:numId w:val="12"/>
+        </w:numPr>
+        <w:rPr>
+          <w:sz w:val="28"/>
+          <w:szCs w:val="28"/>
+        </w:rPr>
+      </w:pPr>
+      <w:r>
+        <w:rPr>
+          <w:sz w:val="28"/>
+          <w:szCs w:val="28"/>
+        </w:rPr>
+        <w:t xml:space="preserve">Sử dụng 2 template download trên trang web </w:t>
+      </w:r>
+      <w:hyperlink r:id="rId7" w:history="1">
+        <w:r>
+          <w:rPr>
+            <w:rStyle w:val="Hyperlink"/>
+            <w:color w:val="11587D" w:themeColor="hyperlink" w:themeShade="80"/>
+            <w:sz w:val="28"/>
+            <w:szCs w:val="28"/>
+          </w:rPr>
+          <w:t>https://w3layouts.com/</w:t>
+        </w:r>
+      </w:hyperlink>
+      <w:r>
+        <w:rPr>
+          <w:color w:val="11587D" w:themeColor="accent4" w:themeShade="80"/>
+          <w:sz w:val="28"/>
+          <w:szCs w:val="28"/>
+          <w:u w:val="single"/>
+        </w:rPr>
+        <w:t xml:space="preserve"> </w:t>
+      </w:r>
+      <w:r>
+        <w:rPr>
+          <w:color w:val="11587D" w:themeColor="accent4" w:themeShade="80"/>
+          <w:sz w:val="28"/>
+          <w:szCs w:val="28"/>
+        </w:rPr>
+        <w:t>.</w:t>
+      </w:r>
+    </w:p>
+    <w:p>
+      <w:pPr>
+        <w:pStyle w:val="ListParagraph"/>
+        <w:numPr>
+          <w:ilvl w:val="0"/>
+          <w:numId w:val="12"/>
+        </w:numPr>
+        <w:rPr>
+          <w:sz w:val="28"/>
+          <w:szCs w:val="28"/>
+        </w:rPr>
+      </w:pPr>
+      <w:r>
+        <w:rPr>
+          <w:sz w:val="28"/>
+          <w:szCs w:val="28"/>
+        </w:rPr>
+        <w:t>Sử dụng github để quản lý source code.</w:t>
+      </w:r>
+    </w:p>
+    <w:p>
+      <w:pPr>
+        <w:pStyle w:val="ListParagraph"/>
+        <w:numPr>
+          <w:ilvl w:val="0"/>
+          <w:numId w:val="12"/>
+        </w:numPr>
+        <w:rPr>
+          <w:sz w:val="28"/>
+          <w:szCs w:val="28"/>
+        </w:rPr>
+      </w:pPr>
+      <w:r>
+        <w:rPr>
+          <w:sz w:val="28"/>
+          <w:szCs w:val="28"/>
+        </w:rPr>
+        <w:t>Áp dụng mô hình MVC.</w:t>
+      </w:r>
+    </w:p>
+    <w:p>
+      <w:pPr>
+        <w:pStyle w:val="ListParagraph"/>
+        <w:numPr>
+          <w:ilvl w:val="0"/>
+          <w:numId w:val="12"/>
+        </w:numPr>
+        <w:rPr>
+          <w:sz w:val="28"/>
+          <w:szCs w:val="28"/>
+        </w:rPr>
+      </w:pPr>
+      <w:r>
+        <w:rPr>
+          <w:sz w:val="28"/>
+          <w:szCs w:val="28"/>
+        </w:rPr>
+        <w:t>Sử dụng ConnectionPool để quản lý phiên kết nối cơ sở dữ liệu hiệu quả hơn.</w:t>
+      </w:r>
+    </w:p>
+    <w:p>
+      <w:pPr>
+        <w:pStyle w:val="ListParagraph"/>
+        <w:numPr>
+          <w:ilvl w:val="0"/>
+          <w:numId w:val="12"/>
+        </w:numPr>
+        <w:rPr>
+          <w:sz w:val="28"/>
+          <w:szCs w:val="28"/>
+        </w:rPr>
+      </w:pPr>
+      <w:r>
+        <w:rPr>
+          <w:sz w:val="28"/>
+          <w:szCs w:val="28"/>
+        </w:rPr>
+        <w:t>Sử dụng Ckeditor và CKFinder cho việc tạo dựng câu hỏi với một các trực quan hơn cho người dùng.</w:t>
+      </w:r>
+    </w:p>
+    <w:p>
+      <w:pPr>
+        <w:pStyle w:val="ListParagraph"/>
+        <w:numPr>
+          <w:ilvl w:val="0"/>
+          <w:numId w:val="12"/>
+        </w:numPr>
+        <w:rPr>
+          <w:sz w:val="28"/>
+          <w:szCs w:val="28"/>
+        </w:rPr>
+      </w:pPr>
+      <w:r>
+        <w:rPr>
+          <w:sz w:val="28"/>
+          <w:szCs w:val="28"/>
+        </w:rPr>
+        <w:t>Sử dụng hệ quản trị cơ sở dữ liệu mysql.</w:t>
+      </w:r>
+      <w:bookmarkStart w:id="0" w:name="_GoBack"/>
+      <w:bookmarkEnd w:id="0"/>
+    </w:p>
+    <w:p>
+      <w:pPr>
+        <w:pStyle w:val="Heading1"/>
+        <w:numPr>
+          <w:ilvl w:val="0"/>
+          <w:numId w:val="10"/>
+        </w:numPr>
+      </w:pPr>
+      <w:r>
+        <w:rPr>
+          <w:sz w:val="28"/>
+          <w:szCs w:val="28"/>
+        </w:rPr>
+        <w:lastRenderedPageBreak/>
+        <w:t xml:space="preserve">  </w:t>
+      </w:r>
+      <w:r>
+        <w:t>Phân công làm việc nhóm</w:t>
+      </w:r>
+      <w:r>
+        <w:t>.</w:t>
+      </w:r>
+    </w:p>
+    <w:p>
+      <w:pPr>
+        <w:pStyle w:val="Heading2"/>
+        <w:numPr>
+          <w:ilvl w:val="0"/>
+          <w:numId w:val="14"/>
+        </w:numPr>
+        <w:rPr>
+          <w:sz w:val="28"/>
+          <w:szCs w:val="28"/>
+        </w:rPr>
+      </w:pPr>
+      <w:r>
+        <w:rPr>
+          <w:sz w:val="28"/>
+          <w:szCs w:val="28"/>
+        </w:rPr>
+        <w:t xml:space="preserve">Phân công công việc cho từng thành viên </w:t>
       </w:r>
     </w:p>
     <w:tbl>
       <w:tblPr>
         <w:tblStyle w:val="TableGrid"/>
-        <w:tblpPr w:leftFromText="180" w:rightFromText="180" w:vertAnchor="page" w:horzAnchor="margin" w:tblpY="6022"/>
-        <w:tblW w:w="0" w:type="auto"/>
-        <w:tblBorders>
-          <w:top w:val="none" w:sz="0" w:space="0" w:color="auto"/>
-          <w:left w:val="none" w:sz="0" w:space="0" w:color="auto"/>
-          <w:bottom w:val="none" w:sz="0" w:space="0" w:color="auto"/>
-          <w:right w:val="none" w:sz="0" w:space="0" w:color="auto"/>
-          <w:insideH w:val="none" w:sz="0" w:space="0" w:color="auto"/>
-          <w:insideV w:val="none" w:sz="0" w:space="0" w:color="auto"/>
-        </w:tblBorders>
+        <w:tblW w:w="9776" w:type="dxa"/>
         <w:tblCellMar>
-          <w:left w:w="0" w:type="dxa"/>
-          <w:right w:w="0" w:type="dxa"/>
+          <w:top w:w="28" w:type="dxa"/>
+          <w:left w:w="28" w:type="dxa"/>
+          <w:bottom w:w="28" w:type="dxa"/>
+          <w:right w:w="28" w:type="dxa"/>
         </w:tblCellMar>
         <w:tblLook w:val="04A0" w:firstRow="1" w:lastRow="0" w:firstColumn="1" w:lastColumn="0" w:noHBand="0" w:noVBand="1"/>
-        <w:tblCaption w:val="Layout table for cover page"/>
       </w:tblPr>
       <w:tblGrid>
-        <w:gridCol w:w="5310"/>
-        <w:gridCol w:w="4410"/>
+        <w:gridCol w:w="1942"/>
+        <w:gridCol w:w="2873"/>
+        <w:gridCol w:w="2410"/>
+        <w:gridCol w:w="2551"/>
       </w:tblGrid>
       <w:tr>
         <w:tc>
           <w:tcPr>
-            <w:tcW w:w="5310" w:type="dxa"/>
+            <w:tcW w:w="1942" w:type="dxa"/>
+            <w:vAlign w:val="center"/>
           </w:tcPr>
           <w:p>
             <w:pPr>
-              <w:spacing w:after="200" w:line="360" w:lineRule="auto"/>
               <w:rPr>
-                <w:noProof/>
+                <w:sz w:val="28"/>
+                <w:szCs w:val="28"/>
               </w:rPr>
-            </w:pPr>
-          </w:p>
-          <w:p>
-            <w:pPr>
-              <w:spacing w:after="200" w:line="360" w:lineRule="auto"/>
             </w:pPr>
             <w:r>
               <w:rPr>
-                <w:noProof/>
+                <w:sz w:val="28"/>
+                <w:szCs w:val="28"/>
               </w:rPr>
-              <w:drawing>
-                <wp:inline distT="0" distB="0" distL="0" distR="0" wp14:anchorId="767A4B4B" wp14:editId="4CA76512">
-                  <wp:extent cx="3362325" cy="3158915"/>
-                  <wp:effectExtent l="0" t="0" r="0" b="3810"/>
-                  <wp:docPr id="2" name="Picture 2" descr="Kết quả hình ảnh cho java web"/>
-                  <wp:cNvGraphicFramePr>
-                    <a:graphicFrameLocks xmlns:a="http://schemas.openxmlformats.org/drawingml/2006/main" noChangeAspect="1"/>
-                  </wp:cNvGraphicFramePr>
-                  <a:graphic xmlns:a="http://schemas.openxmlformats.org/drawingml/2006/main">
-                    <a:graphicData uri="http://schemas.openxmlformats.org/drawingml/2006/picture">
-                      <pic:pic xmlns:pic="http://schemas.openxmlformats.org/drawingml/2006/picture">
-                        <pic:nvPicPr>
-                          <pic:cNvPr id="0" name="Picture 1" descr="Kết quả hình ảnh cho java web"/>
-                          <pic:cNvPicPr>
-                            <a:picLocks noChangeAspect="1" noChangeArrowheads="1"/>
-                          </pic:cNvPicPr>
-                        </pic:nvPicPr>
-                        <pic:blipFill rotWithShape="1">
-                          <a:blip r:embed="rId7">
-                            <a:extLst>
-                              <a:ext uri="{28A0092B-C50C-407E-A947-70E740481C1C}">
-                                <a14:useLocalDpi xmlns:a14="http://schemas.microsoft.com/office/drawing/2010/main" val="0"/>
-                              </a:ext>
-                            </a:extLst>
-                          </a:blip>
-                          <a:srcRect b="6050"/>
-                          <a:stretch/>
-                        </pic:blipFill>
-                        <pic:spPr bwMode="auto">
-                          <a:xfrm>
-                            <a:off x="0" y="0"/>
-                            <a:ext cx="3388212" cy="3183236"/>
-                          </a:xfrm>
-                          <a:prstGeom prst="rect">
-                            <a:avLst/>
-                          </a:prstGeom>
-                          <a:noFill/>
-                          <a:ln>
-                            <a:noFill/>
-                          </a:ln>
-                          <a:extLst>
-                            <a:ext uri="{53640926-AAD7-44D8-BBD7-CCE9431645EC}">
-                              <a14:shadowObscured xmlns:a14="http://schemas.microsoft.com/office/drawing/2010/main"/>
-                            </a:ext>
-                          </a:extLst>
-                        </pic:spPr>
-                      </pic:pic>
-                    </a:graphicData>
-                  </a:graphic>
-                </wp:inline>
-              </w:drawing>
+              <w:t>Thành viên</w:t>
             </w:r>
           </w:p>
         </w:tc>
         <w:tc>
           <w:tcPr>
-            <w:tcW w:w="4410" w:type="dxa"/>
-            <w:tcMar>
-              <w:left w:w="504" w:type="dxa"/>
-            </w:tcMar>
+            <w:tcW w:w="2873" w:type="dxa"/>
+            <w:vAlign w:val="center"/>
           </w:tcPr>
           <w:p>
             <w:pPr>
-              <w:pStyle w:val="Title"/>
-            </w:pPr>
-            <w:r>
-              <w:t>FORUM A&amp;Q</w:t>
-            </w:r>
-          </w:p>
-          <w:p>
-            <w:pPr>
-              <w:spacing w:after="200" w:line="360" w:lineRule="auto"/>
               <w:rPr>
-                <w:sz w:val="32"/>
-                <w:lang w:val="vi-VN"/>
+                <w:sz w:val="28"/>
+                <w:szCs w:val="28"/>
               </w:rPr>
             </w:pPr>
             <w:r>
               <w:rPr>
-                <w:sz w:val="32"/>
-                <w:lang w:val="vi-VN"/>
+                <w:sz w:val="28"/>
+                <w:szCs w:val="28"/>
               </w:rPr>
-              <w:t>Diễn đàn trao đổi kiến thức</w:t>
+              <w:t>Công việc</w:t>
             </w:r>
           </w:p>
-          <w:tbl>
-            <w:tblPr>
-              <w:tblStyle w:val="TableGrid"/>
-              <w:tblW w:w="5000" w:type="pct"/>
-              <w:tblBorders>
-                <w:top w:val="none" w:sz="0" w:space="0" w:color="auto"/>
-                <w:left w:val="none" w:sz="0" w:space="0" w:color="auto"/>
-                <w:bottom w:val="none" w:sz="0" w:space="0" w:color="auto"/>
-                <w:right w:val="none" w:sz="0" w:space="0" w:color="auto"/>
-                <w:insideV w:val="none" w:sz="0" w:space="0" w:color="auto"/>
-              </w:tblBorders>
-              <w:tblLook w:val="04A0" w:firstRow="1" w:lastRow="0" w:firstColumn="1" w:lastColumn="0" w:noHBand="0" w:noVBand="1"/>
-              <w:tblCaption w:val="Keyline divider beneath title"/>
-            </w:tblPr>
-            <w:tblGrid>
-              <w:gridCol w:w="3906"/>
-            </w:tblGrid>
-            <w:tr>
-              <w:trPr>
-                <w:trHeight w:hRule="exact" w:val="80"/>
-              </w:trPr>
-              <w:tc>
-                <w:tcPr>
-                  <w:tcW w:w="5000" w:type="pct"/>
-                  <w:tcBorders>
-                    <w:top w:val="nil"/>
-                    <w:bottom w:val="single" w:sz="12" w:space="0" w:color="B7B7B7" w:themeColor="background2" w:themeShade="BF"/>
-                  </w:tcBorders>
-                </w:tcPr>
-                <w:p>
-                  <w:pPr>
-                    <w:framePr w:hSpace="180" w:wrap="around" w:vAnchor="page" w:hAnchor="margin" w:y="6022"/>
-                    <w:spacing w:after="200" w:line="360" w:lineRule="auto"/>
-                  </w:pPr>
-                </w:p>
-              </w:tc>
-            </w:tr>
-            <w:tr>
-              <w:trPr>
-                <w:trHeight w:hRule="exact" w:val="480"/>
-              </w:trPr>
-              <w:tc>
-                <w:tcPr>
-                  <w:tcW w:w="5000" w:type="pct"/>
-                  <w:tcBorders>
-                    <w:top w:val="single" w:sz="12" w:space="0" w:color="B7B7B7" w:themeColor="background2" w:themeShade="BF"/>
-                  </w:tcBorders>
-                </w:tcPr>
-                <w:p>
-                  <w:pPr>
-                    <w:framePr w:hSpace="180" w:wrap="around" w:vAnchor="page" w:hAnchor="margin" w:y="6022"/>
-                    <w:spacing w:after="200" w:line="360" w:lineRule="auto"/>
-                    <w:jc w:val="center"/>
-                  </w:pPr>
-                  <w:r>
-                    <w:t>Member</w:t>
-                  </w:r>
-                </w:p>
-              </w:tc>
-            </w:tr>
-          </w:tbl>
+        </w:tc>
+        <w:tc>
+          <w:tcPr>
+            <w:tcW w:w="2410" w:type="dxa"/>
+            <w:vAlign w:val="center"/>
+          </w:tcPr>
           <w:p>
             <w:pPr>
-              <w:pStyle w:val="Subtitle"/>
-              <w:numPr>
-                <w:ilvl w:val="0"/>
-                <w:numId w:val="8"/>
-              </w:numPr>
-              <w:spacing w:line="360" w:lineRule="auto"/>
-            </w:pPr>
-            <w:r>
-              <w:t>Nguyễn Tấn Được</w:t>
-            </w:r>
-          </w:p>
-          <w:p>
-            <w:pPr>
-              <w:pStyle w:val="Subtitle"/>
-              <w:numPr>
-                <w:ilvl w:val="0"/>
-                <w:numId w:val="8"/>
-              </w:numPr>
-              <w:spacing w:line="360" w:lineRule="auto"/>
               <w:rPr>
-                <w:lang w:val="vi-VN"/>
+                <w:sz w:val="28"/>
+                <w:szCs w:val="28"/>
               </w:rPr>
             </w:pPr>
             <w:r>
               <w:rPr>
-                <w:lang w:val="vi-VN"/>
+                <w:sz w:val="28"/>
+                <w:szCs w:val="28"/>
               </w:rPr>
-              <w:t>Võ Hoài Nhân</w:t>
+              <w:t>Tự đánh giá</w:t>
             </w:r>
           </w:p>
+        </w:tc>
+        <w:tc>
+          <w:tcPr>
+            <w:tcW w:w="2551" w:type="dxa"/>
+            <w:vAlign w:val="center"/>
+          </w:tcPr>
           <w:p>
             <w:pPr>
-              <w:pStyle w:val="Subtitle"/>
-              <w:numPr>
-                <w:ilvl w:val="0"/>
-                <w:numId w:val="8"/>
-              </w:numPr>
-              <w:spacing w:line="360" w:lineRule="auto"/>
               <w:rPr>
-                <w:lang w:val="vi-VN"/>
+                <w:sz w:val="28"/>
+                <w:szCs w:val="28"/>
               </w:rPr>
             </w:pPr>
             <w:r>
               <w:rPr>
-                <w:lang w:val="vi-VN"/>
+                <w:sz w:val="28"/>
+                <w:szCs w:val="28"/>
               </w:rPr>
-              <w:t>Pham Thị Mỹ Chi</w:t>
+              <w:t>Đánh giá nhóm trưởng</w:t>
             </w:r>
           </w:p>
+        </w:tc>
+      </w:tr>
+      <w:tr>
+        <w:tc>
+          <w:tcPr>
+            <w:tcW w:w="1942" w:type="dxa"/>
+            <w:vAlign w:val="center"/>
+          </w:tcPr>
           <w:p>
             <w:pPr>
-              <w:pStyle w:val="Subtitle"/>
-              <w:numPr>
-                <w:ilvl w:val="0"/>
-                <w:numId w:val="8"/>
-              </w:numPr>
-              <w:spacing w:line="360" w:lineRule="auto"/>
               <w:rPr>
-                <w:lang w:val="vi-VN"/>
+                <w:sz w:val="28"/>
+                <w:szCs w:val="28"/>
               </w:rPr>
             </w:pPr>
             <w:r>
               <w:rPr>
-                <w:lang w:val="vi-VN"/>
+                <w:sz w:val="28"/>
+                <w:szCs w:val="28"/>
               </w:rPr>
-              <w:t>Trần Quốc Sang</w:t>
+              <w:t>Nguyễn Tấn Được</w:t>
             </w:r>
           </w:p>
+        </w:tc>
+        <w:tc>
+          <w:tcPr>
+            <w:tcW w:w="2873" w:type="dxa"/>
+            <w:vAlign w:val="center"/>
+          </w:tcPr>
           <w:p>
             <w:pPr>
-              <w:pStyle w:val="Subtitle"/>
-              <w:numPr>
-                <w:ilvl w:val="0"/>
-                <w:numId w:val="8"/>
-              </w:numPr>
-              <w:spacing w:line="360" w:lineRule="auto"/>
+              <w:rPr>
+                <w:sz w:val="28"/>
+                <w:szCs w:val="28"/>
+              </w:rPr>
             </w:pPr>
             <w:r>
-              <w:t>Kim Thanh Hoang</w:t>
+              <w:rPr>
+                <w:sz w:val="28"/>
+                <w:szCs w:val="28"/>
+              </w:rPr>
+              <w:t>Thực hiện trang cập nhật thông tin cho member.</w:t>
             </w:r>
           </w:p>
+        </w:tc>
+        <w:tc>
+          <w:tcPr>
+            <w:tcW w:w="2410" w:type="dxa"/>
+            <w:vAlign w:val="center"/>
+          </w:tcPr>
           <w:p>
             <w:pPr>
-              <w:pStyle w:val="Subtitle"/>
-              <w:numPr>
-                <w:ilvl w:val="0"/>
-                <w:numId w:val="8"/>
-              </w:numPr>
-              <w:spacing w:line="360" w:lineRule="auto"/>
+              <w:rPr>
+                <w:sz w:val="28"/>
+                <w:szCs w:val="28"/>
+              </w:rPr>
+            </w:pPr>
+          </w:p>
+        </w:tc>
+        <w:tc>
+          <w:tcPr>
+            <w:tcW w:w="2551" w:type="dxa"/>
+            <w:vAlign w:val="center"/>
+          </w:tcPr>
+          <w:p>
+            <w:pPr>
+              <w:rPr>
+                <w:sz w:val="28"/>
+                <w:szCs w:val="28"/>
+              </w:rPr>
             </w:pPr>
           </w:p>
         </w:tc>
@@ -329,26 +581,57 @@
       <w:tr>
         <w:tc>
           <w:tcPr>
-            <w:tcW w:w="5310" w:type="dxa"/>
+            <w:tcW w:w="1942" w:type="dxa"/>
+            <w:vAlign w:val="center"/>
           </w:tcPr>
           <w:p>
             <w:pPr>
               <w:rPr>
-                <w:noProof/>
+                <w:sz w:val="28"/>
+                <w:szCs w:val="28"/>
               </w:rPr>
             </w:pPr>
           </w:p>
         </w:tc>
         <w:tc>
           <w:tcPr>
-            <w:tcW w:w="4410" w:type="dxa"/>
-            <w:tcMar>
-              <w:left w:w="504" w:type="dxa"/>
-            </w:tcMar>
+            <w:tcW w:w="2873" w:type="dxa"/>
+            <w:vAlign w:val="center"/>
           </w:tcPr>
           <w:p>
             <w:pPr>
-              <w:pStyle w:val="Title"/>
+              <w:rPr>
+                <w:sz w:val="28"/>
+                <w:szCs w:val="28"/>
+              </w:rPr>
+            </w:pPr>
+          </w:p>
+        </w:tc>
+        <w:tc>
+          <w:tcPr>
+            <w:tcW w:w="2410" w:type="dxa"/>
+            <w:vAlign w:val="center"/>
+          </w:tcPr>
+          <w:p>
+            <w:pPr>
+              <w:rPr>
+                <w:sz w:val="28"/>
+                <w:szCs w:val="28"/>
+              </w:rPr>
+            </w:pPr>
+          </w:p>
+        </w:tc>
+        <w:tc>
+          <w:tcPr>
+            <w:tcW w:w="2551" w:type="dxa"/>
+            <w:vAlign w:val="center"/>
+          </w:tcPr>
+          <w:p>
+            <w:pPr>
+              <w:rPr>
+                <w:sz w:val="28"/>
+                <w:szCs w:val="28"/>
+              </w:rPr>
             </w:pPr>
           </w:p>
         </w:tc>
@@ -356,476 +639,176 @@
     </w:tbl>
     <w:p>
       <w:pPr>
-        <w:jc w:val="center"/>
-        <w:rPr>
-          <w:rFonts w:eastAsiaTheme="majorEastAsia" w:cstheme="majorBidi"/>
-          <w:b/>
-          <w:color w:val="1A83BA" w:themeColor="accent4" w:themeShade="BF"/>
-          <w:sz w:val="40"/>
-          <w:szCs w:val="24"/>
-          <w:lang w:val="vi-VN"/>
+        <w:pStyle w:val="Heading2"/>
+        <w:numPr>
+          <w:ilvl w:val="0"/>
+          <w:numId w:val="14"/>
+        </w:numPr>
+        <w:rPr>
+          <w:sz w:val="28"/>
+          <w:szCs w:val="28"/>
         </w:rPr>
       </w:pPr>
       <w:r>
         <w:rPr>
-          <w:rFonts w:eastAsiaTheme="majorEastAsia" w:cstheme="majorBidi"/>
-          <w:b/>
-          <w:color w:val="1A83BA" w:themeColor="accent4" w:themeShade="BF"/>
-          <w:sz w:val="40"/>
-          <w:szCs w:val="24"/>
-          <w:lang w:val="vi-VN"/>
-        </w:rPr>
-        <w:t>___</w:t>
-      </w:r>
-      <w:r>
-        <w:rPr>
-          <w:rFonts w:eastAsiaTheme="majorEastAsia" w:cstheme="majorBidi"/>
-          <w:b/>
-          <w:color w:val="1A83BA" w:themeColor="accent4" w:themeShade="BF"/>
-          <w:sz w:val="40"/>
-          <w:szCs w:val="24"/>
-        </w:rPr>
-        <w:sym w:font="Wingdings" w:char="F097"/>
-      </w:r>
-      <w:r>
-        <w:rPr>
-          <w:rFonts w:eastAsiaTheme="majorEastAsia" w:cstheme="majorBidi"/>
-          <w:b/>
-          <w:color w:val="1A83BA" w:themeColor="accent4" w:themeShade="BF"/>
-          <w:sz w:val="40"/>
-          <w:szCs w:val="24"/>
-        </w:rPr>
-        <w:sym w:font="Wingdings" w:char="F026"/>
-      </w:r>
-      <w:r>
-        <w:rPr>
-          <w:rFonts w:eastAsiaTheme="majorEastAsia" w:cstheme="majorBidi"/>
-          <w:b/>
-          <w:color w:val="1A83BA" w:themeColor="accent4" w:themeShade="BF"/>
-          <w:sz w:val="40"/>
-          <w:szCs w:val="24"/>
-        </w:rPr>
-        <w:sym w:font="Wingdings" w:char="F096"/>
-      </w:r>
-      <w:r>
-        <w:rPr>
-          <w:rFonts w:eastAsiaTheme="majorEastAsia" w:cstheme="majorBidi"/>
-          <w:b/>
-          <w:color w:val="1A83BA" w:themeColor="accent4" w:themeShade="BF"/>
-          <w:sz w:val="40"/>
-          <w:szCs w:val="24"/>
-          <w:lang w:val="vi-VN"/>
-        </w:rPr>
-        <w:t>___</w:t>
+          <w:sz w:val="28"/>
+          <w:szCs w:val="28"/>
+        </w:rPr>
+        <w:t>Mô tả công việc chi tiết</w:t>
       </w:r>
     </w:p>
+    <w:tbl>
+      <w:tblPr>
+        <w:tblStyle w:val="TableGrid"/>
+        <w:tblW w:w="0" w:type="auto"/>
+        <w:tblCellMar>
+          <w:top w:w="28" w:type="dxa"/>
+          <w:left w:w="28" w:type="dxa"/>
+          <w:bottom w:w="28" w:type="dxa"/>
+          <w:right w:w="28" w:type="dxa"/>
+        </w:tblCellMar>
+        <w:tblLook w:val="04A0" w:firstRow="1" w:lastRow="0" w:firstColumn="1" w:lastColumn="0" w:noHBand="0" w:noVBand="1"/>
+      </w:tblPr>
+      <w:tblGrid>
+        <w:gridCol w:w="1838"/>
+        <w:gridCol w:w="7872"/>
+      </w:tblGrid>
+      <w:tr>
+        <w:tc>
+          <w:tcPr>
+            <w:tcW w:w="1838" w:type="dxa"/>
+            <w:vAlign w:val="center"/>
+          </w:tcPr>
+          <w:p>
+            <w:pPr>
+              <w:rPr>
+                <w:sz w:val="28"/>
+                <w:szCs w:val="28"/>
+              </w:rPr>
+            </w:pPr>
+            <w:r>
+              <w:rPr>
+                <w:sz w:val="28"/>
+                <w:szCs w:val="28"/>
+              </w:rPr>
+              <w:t>Thành viên</w:t>
+            </w:r>
+          </w:p>
+        </w:tc>
+        <w:tc>
+          <w:tcPr>
+            <w:tcW w:w="7872" w:type="dxa"/>
+            <w:vAlign w:val="center"/>
+          </w:tcPr>
+          <w:p>
+            <w:pPr>
+              <w:rPr>
+                <w:sz w:val="28"/>
+                <w:szCs w:val="28"/>
+              </w:rPr>
+            </w:pPr>
+            <w:r>
+              <w:rPr>
+                <w:sz w:val="28"/>
+                <w:szCs w:val="28"/>
+              </w:rPr>
+              <w:t>Công việc chi tiết</w:t>
+            </w:r>
+          </w:p>
+        </w:tc>
+      </w:tr>
+      <w:tr>
+        <w:tc>
+          <w:tcPr>
+            <w:tcW w:w="1838" w:type="dxa"/>
+            <w:vAlign w:val="center"/>
+          </w:tcPr>
+          <w:p>
+            <w:pPr>
+              <w:rPr>
+                <w:sz w:val="28"/>
+                <w:szCs w:val="28"/>
+              </w:rPr>
+            </w:pPr>
+            <w:r>
+              <w:rPr>
+                <w:sz w:val="28"/>
+                <w:szCs w:val="28"/>
+              </w:rPr>
+              <w:t>Nguyễn tấn Được</w:t>
+            </w:r>
+          </w:p>
+        </w:tc>
+        <w:tc>
+          <w:tcPr>
+            <w:tcW w:w="7872" w:type="dxa"/>
+            <w:vAlign w:val="center"/>
+          </w:tcPr>
+          <w:p>
+            <w:pPr>
+              <w:rPr>
+                <w:sz w:val="28"/>
+                <w:szCs w:val="28"/>
+              </w:rPr>
+            </w:pPr>
+            <w:r>
+              <w:rPr>
+                <w:sz w:val="28"/>
+                <w:szCs w:val="28"/>
+              </w:rPr>
+              <w:t>Khi member đã đăng ký hoặt đăng nhập thành công thì cho phép member vào trang profile của mình để thực hiện cập nhật thông tin như: cập nhật thông tin căn bản, cập nhật ảnh đại diện và thay đổi mật khẩu của mình</w:t>
+            </w:r>
+            <w:r>
+              <w:rPr>
+                <w:sz w:val="28"/>
+                <w:szCs w:val="28"/>
+              </w:rPr>
+              <w:t>.</w:t>
+            </w:r>
+          </w:p>
+        </w:tc>
+      </w:tr>
+      <w:tr>
+        <w:tc>
+          <w:tcPr>
+            <w:tcW w:w="1838" w:type="dxa"/>
+            <w:vAlign w:val="center"/>
+          </w:tcPr>
+          <w:p>
+            <w:pPr>
+              <w:rPr>
+                <w:sz w:val="28"/>
+                <w:szCs w:val="28"/>
+              </w:rPr>
+            </w:pPr>
+          </w:p>
+        </w:tc>
+        <w:tc>
+          <w:tcPr>
+            <w:tcW w:w="7872" w:type="dxa"/>
+            <w:vAlign w:val="center"/>
+          </w:tcPr>
+          <w:p>
+            <w:pPr>
+              <w:rPr>
+                <w:sz w:val="28"/>
+                <w:szCs w:val="28"/>
+              </w:rPr>
+            </w:pPr>
+          </w:p>
+        </w:tc>
+      </w:tr>
+    </w:tbl>
     <w:p>
       <w:pPr>
-        <w:jc w:val="center"/>
-        <w:rPr>
-          <w:b/>
-          <w:lang w:val="vi-VN"/>
-        </w:rPr>
-      </w:pPr>
-      <w:r>
-        <w:rPr>
-          <w:b/>
-          <w:sz w:val="40"/>
-          <w:lang w:val="vi-VN"/>
-        </w:rPr>
-        <w:t>BÁO CÁO BÀI TẬP NHÓM</w:t>
-      </w:r>
-    </w:p>
-    <w:p>
-      <w:pPr>
-        <w:jc w:val="center"/>
-        <w:rPr>
-          <w:b/>
-          <w:sz w:val="52"/>
-          <w:lang w:val="vi-VN"/>
-        </w:rPr>
-      </w:pPr>
-      <w:r>
-        <w:rPr>
-          <w:b/>
-          <w:sz w:val="52"/>
-          <w:lang w:val="vi-VN"/>
-        </w:rPr>
-        <w:t>XÂY DỰNG ỨNG DỤNG WEB BẰNG JAVA</w:t>
-      </w:r>
-    </w:p>
-    <w:p>
-      <w:pPr>
-        <w:jc w:val="center"/>
-        <w:rPr>
-          <w:b/>
-          <w:lang w:val="vi-VN"/>
-        </w:rPr>
-      </w:pPr>
-      <w:r>
-        <w:rPr>
-          <w:b/>
-          <w:sz w:val="36"/>
-          <w:lang w:val="vi-VN"/>
-        </w:rPr>
-        <w:t>GIẢNG VIÊN: VŨ DUY LINH</w:t>
-      </w:r>
-      <w:r>
-        <w:rPr>
-          <w:b/>
-          <w:lang w:val="vi-VN"/>
-        </w:rPr>
-        <w:br w:type="page"/>
-      </w:r>
-    </w:p>
-    <w:p>
-      <w:pPr>
-        <w:jc w:val="center"/>
-        <w:rPr>
-          <w:rFonts w:eastAsiaTheme="majorEastAsia" w:cstheme="majorBidi"/>
-          <w:b/>
-          <w:color w:val="1A83BA" w:themeColor="accent4" w:themeShade="BF"/>
-          <w:sz w:val="44"/>
-          <w:szCs w:val="32"/>
-          <w:lang w:val="vi-VN"/>
-        </w:rPr>
-      </w:pPr>
-    </w:p>
-    <w:p>
-      <w:pPr>
         <w:pStyle w:val="Heading1"/>
-      </w:pPr>
-      <w:r>
-        <w:t>Mô tả chủ đề</w:t>
-      </w:r>
-    </w:p>
-    <w:p>
-      <w:r>
-        <w:t>If you’re ready to write, just select a line of text and start typing to replace it with your own. Or, check out a few more quick tips:</w:t>
-      </w:r>
-      <w:bookmarkStart w:id="0" w:name="_GoBack"/>
-      <w:bookmarkEnd w:id="0"/>
-    </w:p>
-    <w:p>
-      <w:pPr>
-        <w:pStyle w:val="Heading2"/>
-      </w:pPr>
-      <w:r>
-        <w:t>Look Great Every Time</w:t>
-      </w:r>
-    </w:p>
-    <w:p>
-      <w:pPr>
-        <w:pStyle w:val="ListNumber"/>
-      </w:pPr>
-      <w:r>
-        <w:t>Need a heading? On the Home tab, in the Styles gallery, just click the heading style you want.</w:t>
-      </w:r>
-    </w:p>
-    <w:p>
-      <w:pPr>
-        <w:pStyle w:val="ListNumber"/>
-      </w:pPr>
-      <w:r>
-        <w:t>Notice other styles in that gallery as well, such as for a numbered list like this one.</w:t>
-      </w:r>
-    </w:p>
-    <w:p>
-      <w:pPr>
-        <w:pStyle w:val="Heading3"/>
-      </w:pPr>
-      <w:r>
-        <w:t>Heading 3</w:t>
-      </w:r>
-    </w:p>
-    <w:p>
-      <w:pPr>
-        <w:pStyle w:val="ListBullet"/>
-      </w:pPr>
-      <w:r>
-        <w:t>This style is called List Bullet.</w:t>
-      </w:r>
-    </w:p>
-    <w:p>
-      <w:pPr>
-        <w:pStyle w:val="ListBullet"/>
-      </w:pPr>
-      <w:r>
-        <w:t>For best results when selecting text to copy or edit, don't include space to the right of the characters in your selection.</w:t>
-      </w:r>
-    </w:p>
-    <w:p>
-      <w:pPr>
-        <w:pStyle w:val="ListBullet"/>
         <w:numPr>
           <w:ilvl w:val="0"/>
-          <w:numId w:val="0"/>
+          <w:numId w:val="10"/>
         </w:numPr>
       </w:pPr>
       <w:r>
-        <w:t>Các trang jsp.</w:t>
-      </w:r>
-    </w:p>
-    <w:p>
-      <w:pPr>
-        <w:pStyle w:val="ListBullet"/>
-        <w:numPr>
-          <w:ilvl w:val="0"/>
-          <w:numId w:val="7"/>
-        </w:numPr>
-      </w:pPr>
-      <w:r>
-        <w:t>Login + Register dk.</w:t>
-      </w:r>
-      <w:r>
-        <w:t xml:space="preserve"> (Chi)</w:t>
-      </w:r>
-    </w:p>
-    <w:p>
-      <w:pPr>
-        <w:pStyle w:val="ListBullet"/>
-        <w:numPr>
-          <w:ilvl w:val="0"/>
-          <w:numId w:val="0"/>
-        </w:numPr>
-        <w:ind w:left="720"/>
-      </w:pPr>
-      <w:r>
-        <w:t>Tạo trang đang nhập , đăng ký (jsp).</w:t>
-      </w:r>
-    </w:p>
-    <w:p>
-      <w:pPr>
-        <w:pStyle w:val="ListBullet"/>
-        <w:numPr>
-          <w:ilvl w:val="0"/>
-          <w:numId w:val="0"/>
-        </w:numPr>
-        <w:ind w:left="720"/>
-      </w:pPr>
-      <w:r>
-        <w:t>Tạo session và cookie.</w:t>
-      </w:r>
-    </w:p>
-    <w:p>
-      <w:pPr>
-        <w:pStyle w:val="ListBullet"/>
-        <w:numPr>
-          <w:ilvl w:val="0"/>
-          <w:numId w:val="7"/>
-        </w:numPr>
-      </w:pPr>
-      <w:r>
-        <w:t>Đặ</w:t>
-      </w:r>
-      <w:r>
-        <w:t>t cau hoi.</w:t>
-      </w:r>
-      <w:r>
-        <w:t xml:space="preserve"> (Nhan)</w:t>
-      </w:r>
-      <w:r>
-        <w:t>.</w:t>
-      </w:r>
-    </w:p>
-    <w:p>
-      <w:pPr>
-        <w:pStyle w:val="ListBullet"/>
-        <w:numPr>
-          <w:ilvl w:val="0"/>
-          <w:numId w:val="0"/>
-        </w:numPr>
-        <w:ind w:left="720"/>
-      </w:pPr>
-      <w:r>
-        <w:t xml:space="preserve">Tạo trang đặt câu hỏi, </w:t>
-      </w:r>
-    </w:p>
-    <w:p>
-      <w:pPr>
-        <w:pStyle w:val="ListBullet"/>
-        <w:numPr>
-          <w:ilvl w:val="0"/>
-          <w:numId w:val="0"/>
-        </w:numPr>
-        <w:ind w:left="720"/>
-      </w:pPr>
-      <w:r>
-        <w:t>Đã đăng nhập rồi, lấy session (id_member).</w:t>
-      </w:r>
-    </w:p>
-    <w:p>
-      <w:pPr>
-        <w:pStyle w:val="ListBullet"/>
-        <w:numPr>
-          <w:ilvl w:val="0"/>
-          <w:numId w:val="0"/>
-        </w:numPr>
-        <w:ind w:left="720"/>
-      </w:pPr>
-      <w:r>
-        <w:t>Chọn subject.</w:t>
-      </w:r>
-    </w:p>
-    <w:p>
-      <w:pPr>
-        <w:pStyle w:val="ListBullet"/>
-        <w:numPr>
-          <w:ilvl w:val="0"/>
-          <w:numId w:val="0"/>
-        </w:numPr>
-        <w:ind w:left="720"/>
-      </w:pPr>
-      <w:r>
-        <w:t>Textare . . . nhúng Ckeditor.</w:t>
-      </w:r>
-    </w:p>
-    <w:p>
-      <w:pPr>
-        <w:pStyle w:val="ListBullet"/>
-        <w:numPr>
-          <w:ilvl w:val="0"/>
-          <w:numId w:val="7"/>
-        </w:numPr>
-      </w:pPr>
-      <w:r>
-        <w:t>Hien thi cau va cap nhat phan tra loi.</w:t>
-      </w:r>
-      <w:r>
-        <w:t>(Su nhi)</w:t>
-      </w:r>
-    </w:p>
-    <w:p>
-      <w:pPr>
-        <w:pStyle w:val="ListBullet"/>
-        <w:numPr>
-          <w:ilvl w:val="0"/>
-          <w:numId w:val="0"/>
-        </w:numPr>
-        <w:ind w:left="720"/>
-      </w:pPr>
-      <w:r>
-        <w:t>Select cau duoc chon, hien thi ra chi tiet noi dung cau hoi.</w:t>
-      </w:r>
-    </w:p>
-    <w:p>
-      <w:pPr>
-        <w:pStyle w:val="ListBullet"/>
-        <w:numPr>
-          <w:ilvl w:val="0"/>
-          <w:numId w:val="0"/>
-        </w:numPr>
-        <w:ind w:left="720"/>
-      </w:pPr>
-      <w:r>
-        <w:t>Hiển thị dưới câu hỏi textarea cmt, nhúng ckeditor.</w:t>
-      </w:r>
-    </w:p>
-    <w:p>
-      <w:pPr>
-        <w:pStyle w:val="ListBullet"/>
-        <w:numPr>
-          <w:ilvl w:val="0"/>
-          <w:numId w:val="7"/>
-        </w:numPr>
-      </w:pPr>
-      <w:r>
-        <w:t>Profile member.</w:t>
-      </w:r>
-      <w:r>
-        <w:t xml:space="preserve"> (me)</w:t>
-      </w:r>
-      <w:r>
-        <w:t xml:space="preserve"> tao biết rồi…</w:t>
-      </w:r>
-    </w:p>
-    <w:p>
-      <w:pPr>
-        <w:pStyle w:val="ListBullet"/>
-        <w:numPr>
-          <w:ilvl w:val="0"/>
-          <w:numId w:val="7"/>
-        </w:numPr>
-      </w:pPr>
-      <w:r>
-        <w:t>Admin - accept member</w:t>
-      </w:r>
-      <w:r>
-        <w:t xml:space="preserve"> accept question,…</w:t>
-      </w:r>
-      <w:r>
-        <w:t xml:space="preserve"> </w:t>
-      </w:r>
-      <w:r>
-        <w:t>(</w:t>
-      </w:r>
-      <w:r>
-        <w:t>Sin)</w:t>
-      </w:r>
-    </w:p>
-    <w:p>
-      <w:pPr>
-        <w:pStyle w:val="ListBullet"/>
-        <w:numPr>
-          <w:ilvl w:val="0"/>
-          <w:numId w:val="0"/>
-        </w:numPr>
-        <w:ind w:left="720"/>
-      </w:pPr>
-    </w:p>
-    <w:p>
-      <w:pPr>
-        <w:pStyle w:val="ListBullet"/>
-        <w:numPr>
-          <w:ilvl w:val="0"/>
-          <w:numId w:val="7"/>
-        </w:numPr>
-        <w:rPr>
-          <w:b/>
-        </w:rPr>
-      </w:pPr>
-      <w:r>
-        <w:rPr>
-          <w:b/>
-        </w:rPr>
-        <w:lastRenderedPageBreak/>
-        <w:t>admin - add subject</w:t>
-      </w:r>
-      <w:r>
-        <w:rPr>
-          <w:b/>
-        </w:rPr>
-        <w:t xml:space="preserve"> </w:t>
-      </w:r>
-      <w:r>
-        <w:rPr>
-          <w:b/>
-        </w:rPr>
-        <w:t>–</w:t>
-      </w:r>
-      <w:r>
-        <w:rPr>
-          <w:b/>
-        </w:rPr>
-        <w:t xml:space="preserve"> index</w:t>
-      </w:r>
-      <w:r>
-        <w:rPr>
-          <w:b/>
-        </w:rPr>
-        <w:t xml:space="preserve"> (2 header)</w:t>
-      </w:r>
-      <w:r>
-        <w:rPr>
-          <w:b/>
-        </w:rPr>
-        <w:t>.</w:t>
-      </w:r>
-      <w:r>
-        <w:rPr>
-          <w:b/>
-        </w:rPr>
-        <w:t>(Phuc)</w:t>
+        <w:t>Demo trang web.</w:t>
       </w:r>
     </w:p>
     <w:sectPr>
@@ -1058,6 +1041,316 @@
     </w:lvl>
   </w:abstractNum>
   <w:abstractNum w:abstractNumId="3" w15:restartNumberingAfterBreak="0">
+    <w:nsid w:val="1AB375EB"/>
+    <w:multiLevelType w:val="hybridMultilevel"/>
+    <w:tmpl w:val="39AE1652"/>
+    <w:lvl w:ilvl="0" w:tplc="6DF81EA6">
+      <w:numFmt w:val="bullet"/>
+      <w:lvlText w:val="-"/>
+      <w:lvlJc w:val="left"/>
+      <w:pPr>
+        <w:ind w:left="720" w:hanging="360"/>
+      </w:pPr>
+      <w:rPr>
+        <w:rFonts w:ascii="Cambria" w:eastAsiaTheme="minorHAnsi" w:hAnsi="Cambria" w:cstheme="minorBidi" w:hint="default"/>
+      </w:rPr>
+    </w:lvl>
+    <w:lvl w:ilvl="1" w:tplc="04090003" w:tentative="1">
+      <w:start w:val="1"/>
+      <w:numFmt w:val="bullet"/>
+      <w:lvlText w:val="o"/>
+      <w:lvlJc w:val="left"/>
+      <w:pPr>
+        <w:ind w:left="1440" w:hanging="360"/>
+      </w:pPr>
+      <w:rPr>
+        <w:rFonts w:ascii="Courier New" w:hAnsi="Courier New" w:cs="Courier New" w:hint="default"/>
+      </w:rPr>
+    </w:lvl>
+    <w:lvl w:ilvl="2" w:tplc="04090005" w:tentative="1">
+      <w:start w:val="1"/>
+      <w:numFmt w:val="bullet"/>
+      <w:lvlText w:val=""/>
+      <w:lvlJc w:val="left"/>
+      <w:pPr>
+        <w:ind w:left="2160" w:hanging="360"/>
+      </w:pPr>
+      <w:rPr>
+        <w:rFonts w:ascii="Wingdings" w:hAnsi="Wingdings" w:hint="default"/>
+      </w:rPr>
+    </w:lvl>
+    <w:lvl w:ilvl="3" w:tplc="04090001" w:tentative="1">
+      <w:start w:val="1"/>
+      <w:numFmt w:val="bullet"/>
+      <w:lvlText w:val=""/>
+      <w:lvlJc w:val="left"/>
+      <w:pPr>
+        <w:ind w:left="2880" w:hanging="360"/>
+      </w:pPr>
+      <w:rPr>
+        <w:rFonts w:ascii="Symbol" w:hAnsi="Symbol" w:hint="default"/>
+      </w:rPr>
+    </w:lvl>
+    <w:lvl w:ilvl="4" w:tplc="04090003" w:tentative="1">
+      <w:start w:val="1"/>
+      <w:numFmt w:val="bullet"/>
+      <w:lvlText w:val="o"/>
+      <w:lvlJc w:val="left"/>
+      <w:pPr>
+        <w:ind w:left="3600" w:hanging="360"/>
+      </w:pPr>
+      <w:rPr>
+        <w:rFonts w:ascii="Courier New" w:hAnsi="Courier New" w:cs="Courier New" w:hint="default"/>
+      </w:rPr>
+    </w:lvl>
+    <w:lvl w:ilvl="5" w:tplc="04090005" w:tentative="1">
+      <w:start w:val="1"/>
+      <w:numFmt w:val="bullet"/>
+      <w:lvlText w:val=""/>
+      <w:lvlJc w:val="left"/>
+      <w:pPr>
+        <w:ind w:left="4320" w:hanging="360"/>
+      </w:pPr>
+      <w:rPr>
+        <w:rFonts w:ascii="Wingdings" w:hAnsi="Wingdings" w:hint="default"/>
+      </w:rPr>
+    </w:lvl>
+    <w:lvl w:ilvl="6" w:tplc="04090001" w:tentative="1">
+      <w:start w:val="1"/>
+      <w:numFmt w:val="bullet"/>
+      <w:lvlText w:val=""/>
+      <w:lvlJc w:val="left"/>
+      <w:pPr>
+        <w:ind w:left="5040" w:hanging="360"/>
+      </w:pPr>
+      <w:rPr>
+        <w:rFonts w:ascii="Symbol" w:hAnsi="Symbol" w:hint="default"/>
+      </w:rPr>
+    </w:lvl>
+    <w:lvl w:ilvl="7" w:tplc="04090003" w:tentative="1">
+      <w:start w:val="1"/>
+      <w:numFmt w:val="bullet"/>
+      <w:lvlText w:val="o"/>
+      <w:lvlJc w:val="left"/>
+      <w:pPr>
+        <w:ind w:left="5760" w:hanging="360"/>
+      </w:pPr>
+      <w:rPr>
+        <w:rFonts w:ascii="Courier New" w:hAnsi="Courier New" w:cs="Courier New" w:hint="default"/>
+      </w:rPr>
+    </w:lvl>
+    <w:lvl w:ilvl="8" w:tplc="04090005" w:tentative="1">
+      <w:start w:val="1"/>
+      <w:numFmt w:val="bullet"/>
+      <w:lvlText w:val=""/>
+      <w:lvlJc w:val="left"/>
+      <w:pPr>
+        <w:ind w:left="6480" w:hanging="360"/>
+      </w:pPr>
+      <w:rPr>
+        <w:rFonts w:ascii="Wingdings" w:hAnsi="Wingdings" w:hint="default"/>
+      </w:rPr>
+    </w:lvl>
+  </w:abstractNum>
+  <w:abstractNum w:abstractNumId="4" w15:restartNumberingAfterBreak="0">
+    <w:nsid w:val="1B565EA6"/>
+    <w:multiLevelType w:val="multilevel"/>
+    <w:tmpl w:val="0409001D"/>
+    <w:lvl w:ilvl="0">
+      <w:start w:val="1"/>
+      <w:numFmt w:val="decimal"/>
+      <w:lvlText w:val="%1)"/>
+      <w:lvlJc w:val="left"/>
+      <w:pPr>
+        <w:ind w:left="360" w:hanging="360"/>
+      </w:pPr>
+    </w:lvl>
+    <w:lvl w:ilvl="1">
+      <w:start w:val="1"/>
+      <w:numFmt w:val="lowerLetter"/>
+      <w:lvlText w:val="%2)"/>
+      <w:lvlJc w:val="left"/>
+      <w:pPr>
+        <w:ind w:left="720" w:hanging="360"/>
+      </w:pPr>
+    </w:lvl>
+    <w:lvl w:ilvl="2">
+      <w:start w:val="1"/>
+      <w:numFmt w:val="lowerRoman"/>
+      <w:lvlText w:val="%3)"/>
+      <w:lvlJc w:val="left"/>
+      <w:pPr>
+        <w:ind w:left="1080" w:hanging="360"/>
+      </w:pPr>
+    </w:lvl>
+    <w:lvl w:ilvl="3">
+      <w:start w:val="1"/>
+      <w:numFmt w:val="decimal"/>
+      <w:lvlText w:val="(%4)"/>
+      <w:lvlJc w:val="left"/>
+      <w:pPr>
+        <w:ind w:left="1440" w:hanging="360"/>
+      </w:pPr>
+    </w:lvl>
+    <w:lvl w:ilvl="4">
+      <w:start w:val="1"/>
+      <w:numFmt w:val="lowerLetter"/>
+      <w:lvlText w:val="(%5)"/>
+      <w:lvlJc w:val="left"/>
+      <w:pPr>
+        <w:ind w:left="1800" w:hanging="360"/>
+      </w:pPr>
+    </w:lvl>
+    <w:lvl w:ilvl="5">
+      <w:start w:val="1"/>
+      <w:numFmt w:val="lowerRoman"/>
+      <w:lvlText w:val="(%6)"/>
+      <w:lvlJc w:val="left"/>
+      <w:pPr>
+        <w:ind w:left="2160" w:hanging="360"/>
+      </w:pPr>
+    </w:lvl>
+    <w:lvl w:ilvl="6">
+      <w:start w:val="1"/>
+      <w:numFmt w:val="decimal"/>
+      <w:lvlText w:val="%7."/>
+      <w:lvlJc w:val="left"/>
+      <w:pPr>
+        <w:ind w:left="2520" w:hanging="360"/>
+      </w:pPr>
+    </w:lvl>
+    <w:lvl w:ilvl="7">
+      <w:start w:val="1"/>
+      <w:numFmt w:val="lowerLetter"/>
+      <w:lvlText w:val="%8."/>
+      <w:lvlJc w:val="left"/>
+      <w:pPr>
+        <w:ind w:left="2880" w:hanging="360"/>
+      </w:pPr>
+    </w:lvl>
+    <w:lvl w:ilvl="8">
+      <w:start w:val="1"/>
+      <w:numFmt w:val="lowerRoman"/>
+      <w:lvlText w:val="%9."/>
+      <w:lvlJc w:val="left"/>
+      <w:pPr>
+        <w:ind w:left="3240" w:hanging="360"/>
+      </w:pPr>
+    </w:lvl>
+  </w:abstractNum>
+  <w:abstractNum w:abstractNumId="5" w15:restartNumberingAfterBreak="0">
+    <w:nsid w:val="1BCD346B"/>
+    <w:multiLevelType w:val="hybridMultilevel"/>
+    <w:tmpl w:val="62D4C21C"/>
+    <w:lvl w:ilvl="0" w:tplc="6DF81EA6">
+      <w:numFmt w:val="bullet"/>
+      <w:lvlText w:val="-"/>
+      <w:lvlJc w:val="left"/>
+      <w:pPr>
+        <w:ind w:left="720" w:hanging="360"/>
+      </w:pPr>
+      <w:rPr>
+        <w:rFonts w:ascii="Cambria" w:eastAsiaTheme="minorHAnsi" w:hAnsi="Cambria" w:cstheme="minorBidi" w:hint="default"/>
+      </w:rPr>
+    </w:lvl>
+    <w:lvl w:ilvl="1" w:tplc="04090003" w:tentative="1">
+      <w:start w:val="1"/>
+      <w:numFmt w:val="bullet"/>
+      <w:lvlText w:val="o"/>
+      <w:lvlJc w:val="left"/>
+      <w:pPr>
+        <w:ind w:left="1440" w:hanging="360"/>
+      </w:pPr>
+      <w:rPr>
+        <w:rFonts w:ascii="Courier New" w:hAnsi="Courier New" w:cs="Courier New" w:hint="default"/>
+      </w:rPr>
+    </w:lvl>
+    <w:lvl w:ilvl="2" w:tplc="04090005" w:tentative="1">
+      <w:start w:val="1"/>
+      <w:numFmt w:val="bullet"/>
+      <w:lvlText w:val=""/>
+      <w:lvlJc w:val="left"/>
+      <w:pPr>
+        <w:ind w:left="2160" w:hanging="360"/>
+      </w:pPr>
+      <w:rPr>
+        <w:rFonts w:ascii="Wingdings" w:hAnsi="Wingdings" w:hint="default"/>
+      </w:rPr>
+    </w:lvl>
+    <w:lvl w:ilvl="3" w:tplc="04090001" w:tentative="1">
+      <w:start w:val="1"/>
+      <w:numFmt w:val="bullet"/>
+      <w:lvlText w:val=""/>
+      <w:lvlJc w:val="left"/>
+      <w:pPr>
+        <w:ind w:left="2880" w:hanging="360"/>
+      </w:pPr>
+      <w:rPr>
+        <w:rFonts w:ascii="Symbol" w:hAnsi="Symbol" w:hint="default"/>
+      </w:rPr>
+    </w:lvl>
+    <w:lvl w:ilvl="4" w:tplc="04090003" w:tentative="1">
+      <w:start w:val="1"/>
+      <w:numFmt w:val="bullet"/>
+      <w:lvlText w:val="o"/>
+      <w:lvlJc w:val="left"/>
+      <w:pPr>
+        <w:ind w:left="3600" w:hanging="360"/>
+      </w:pPr>
+      <w:rPr>
+        <w:rFonts w:ascii="Courier New" w:hAnsi="Courier New" w:cs="Courier New" w:hint="default"/>
+      </w:rPr>
+    </w:lvl>
+    <w:lvl w:ilvl="5" w:tplc="04090005" w:tentative="1">
+      <w:start w:val="1"/>
+      <w:numFmt w:val="bullet"/>
+      <w:lvlText w:val=""/>
+      <w:lvlJc w:val="left"/>
+      <w:pPr>
+        <w:ind w:left="4320" w:hanging="360"/>
+      </w:pPr>
+      <w:rPr>
+        <w:rFonts w:ascii="Wingdings" w:hAnsi="Wingdings" w:hint="default"/>
+      </w:rPr>
+    </w:lvl>
+    <w:lvl w:ilvl="6" w:tplc="04090001" w:tentative="1">
+      <w:start w:val="1"/>
+      <w:numFmt w:val="bullet"/>
+      <w:lvlText w:val=""/>
+      <w:lvlJc w:val="left"/>
+      <w:pPr>
+        <w:ind w:left="5040" w:hanging="360"/>
+      </w:pPr>
+      <w:rPr>
+        <w:rFonts w:ascii="Symbol" w:hAnsi="Symbol" w:hint="default"/>
+      </w:rPr>
+    </w:lvl>
+    <w:lvl w:ilvl="7" w:tplc="04090003" w:tentative="1">
+      <w:start w:val="1"/>
+      <w:numFmt w:val="bullet"/>
+      <w:lvlText w:val="o"/>
+      <w:lvlJc w:val="left"/>
+      <w:pPr>
+        <w:ind w:left="5760" w:hanging="360"/>
+      </w:pPr>
+      <w:rPr>
+        <w:rFonts w:ascii="Courier New" w:hAnsi="Courier New" w:cs="Courier New" w:hint="default"/>
+      </w:rPr>
+    </w:lvl>
+    <w:lvl w:ilvl="8" w:tplc="04090005" w:tentative="1">
+      <w:start w:val="1"/>
+      <w:numFmt w:val="bullet"/>
+      <w:lvlText w:val=""/>
+      <w:lvlJc w:val="left"/>
+      <w:pPr>
+        <w:ind w:left="6480" w:hanging="360"/>
+      </w:pPr>
+      <w:rPr>
+        <w:rFonts w:ascii="Wingdings" w:hAnsi="Wingdings" w:hint="default"/>
+      </w:rPr>
+    </w:lvl>
+  </w:abstractNum>
+  <w:abstractNum w:abstractNumId="6" w15:restartNumberingAfterBreak="0">
     <w:nsid w:val="324C5A2F"/>
     <w:multiLevelType w:val="hybridMultilevel"/>
     <w:tmpl w:val="58CCE3E0"/>
@@ -1146,7 +1439,266 @@
       </w:pPr>
     </w:lvl>
   </w:abstractNum>
-  <w:abstractNum w:abstractNumId="4" w15:restartNumberingAfterBreak="0">
+  <w:abstractNum w:abstractNumId="7" w15:restartNumberingAfterBreak="0">
+    <w:nsid w:val="3416693C"/>
+    <w:multiLevelType w:val="hybridMultilevel"/>
+    <w:tmpl w:val="5EF4109A"/>
+    <w:lvl w:ilvl="0" w:tplc="46361AAA">
+      <w:start w:val="1"/>
+      <w:numFmt w:val="upperLetter"/>
+      <w:pStyle w:val="Heading1"/>
+      <w:lvlText w:val="%1."/>
+      <w:lvlJc w:val="left"/>
+      <w:pPr>
+        <w:ind w:left="720" w:hanging="360"/>
+      </w:pPr>
+    </w:lvl>
+    <w:lvl w:ilvl="1" w:tplc="04090019" w:tentative="1">
+      <w:start w:val="1"/>
+      <w:numFmt w:val="lowerLetter"/>
+      <w:lvlText w:val="%2."/>
+      <w:lvlJc w:val="left"/>
+      <w:pPr>
+        <w:ind w:left="1440" w:hanging="360"/>
+      </w:pPr>
+    </w:lvl>
+    <w:lvl w:ilvl="2" w:tplc="0409001B" w:tentative="1">
+      <w:start w:val="1"/>
+      <w:numFmt w:val="lowerRoman"/>
+      <w:lvlText w:val="%3."/>
+      <w:lvlJc w:val="right"/>
+      <w:pPr>
+        <w:ind w:left="2160" w:hanging="180"/>
+      </w:pPr>
+    </w:lvl>
+    <w:lvl w:ilvl="3" w:tplc="0409000F" w:tentative="1">
+      <w:start w:val="1"/>
+      <w:numFmt w:val="decimal"/>
+      <w:lvlText w:val="%4."/>
+      <w:lvlJc w:val="left"/>
+      <w:pPr>
+        <w:ind w:left="2880" w:hanging="360"/>
+      </w:pPr>
+    </w:lvl>
+    <w:lvl w:ilvl="4" w:tplc="04090019" w:tentative="1">
+      <w:start w:val="1"/>
+      <w:numFmt w:val="lowerLetter"/>
+      <w:lvlText w:val="%5."/>
+      <w:lvlJc w:val="left"/>
+      <w:pPr>
+        <w:ind w:left="3600" w:hanging="360"/>
+      </w:pPr>
+    </w:lvl>
+    <w:lvl w:ilvl="5" w:tplc="0409001B" w:tentative="1">
+      <w:start w:val="1"/>
+      <w:numFmt w:val="lowerRoman"/>
+      <w:lvlText w:val="%6."/>
+      <w:lvlJc w:val="right"/>
+      <w:pPr>
+        <w:ind w:left="4320" w:hanging="180"/>
+      </w:pPr>
+    </w:lvl>
+    <w:lvl w:ilvl="6" w:tplc="0409000F" w:tentative="1">
+      <w:start w:val="1"/>
+      <w:numFmt w:val="decimal"/>
+      <w:lvlText w:val="%7."/>
+      <w:lvlJc w:val="left"/>
+      <w:pPr>
+        <w:ind w:left="5040" w:hanging="360"/>
+      </w:pPr>
+    </w:lvl>
+    <w:lvl w:ilvl="7" w:tplc="04090019" w:tentative="1">
+      <w:start w:val="1"/>
+      <w:numFmt w:val="lowerLetter"/>
+      <w:lvlText w:val="%8."/>
+      <w:lvlJc w:val="left"/>
+      <w:pPr>
+        <w:ind w:left="5760" w:hanging="360"/>
+      </w:pPr>
+    </w:lvl>
+    <w:lvl w:ilvl="8" w:tplc="0409001B" w:tentative="1">
+      <w:start w:val="1"/>
+      <w:numFmt w:val="lowerRoman"/>
+      <w:lvlText w:val="%9."/>
+      <w:lvlJc w:val="right"/>
+      <w:pPr>
+        <w:ind w:left="6480" w:hanging="180"/>
+      </w:pPr>
+    </w:lvl>
+  </w:abstractNum>
+  <w:abstractNum w:abstractNumId="8" w15:restartNumberingAfterBreak="0">
+    <w:nsid w:val="59D03FA2"/>
+    <w:multiLevelType w:val="hybridMultilevel"/>
+    <w:tmpl w:val="E8CED59A"/>
+    <w:lvl w:ilvl="0" w:tplc="0409000F">
+      <w:start w:val="1"/>
+      <w:numFmt w:val="decimal"/>
+      <w:lvlText w:val="%1."/>
+      <w:lvlJc w:val="left"/>
+      <w:pPr>
+        <w:ind w:left="720" w:hanging="360"/>
+      </w:pPr>
+    </w:lvl>
+    <w:lvl w:ilvl="1" w:tplc="04090019" w:tentative="1">
+      <w:start w:val="1"/>
+      <w:numFmt w:val="lowerLetter"/>
+      <w:lvlText w:val="%2."/>
+      <w:lvlJc w:val="left"/>
+      <w:pPr>
+        <w:ind w:left="1440" w:hanging="360"/>
+      </w:pPr>
+    </w:lvl>
+    <w:lvl w:ilvl="2" w:tplc="0409001B" w:tentative="1">
+      <w:start w:val="1"/>
+      <w:numFmt w:val="lowerRoman"/>
+      <w:lvlText w:val="%3."/>
+      <w:lvlJc w:val="right"/>
+      <w:pPr>
+        <w:ind w:left="2160" w:hanging="180"/>
+      </w:pPr>
+    </w:lvl>
+    <w:lvl w:ilvl="3" w:tplc="0409000F" w:tentative="1">
+      <w:start w:val="1"/>
+      <w:numFmt w:val="decimal"/>
+      <w:lvlText w:val="%4."/>
+      <w:lvlJc w:val="left"/>
+      <w:pPr>
+        <w:ind w:left="2880" w:hanging="360"/>
+      </w:pPr>
+    </w:lvl>
+    <w:lvl w:ilvl="4" w:tplc="04090019" w:tentative="1">
+      <w:start w:val="1"/>
+      <w:numFmt w:val="lowerLetter"/>
+      <w:lvlText w:val="%5."/>
+      <w:lvlJc w:val="left"/>
+      <w:pPr>
+        <w:ind w:left="3600" w:hanging="360"/>
+      </w:pPr>
+    </w:lvl>
+    <w:lvl w:ilvl="5" w:tplc="0409001B" w:tentative="1">
+      <w:start w:val="1"/>
+      <w:numFmt w:val="lowerRoman"/>
+      <w:lvlText w:val="%6."/>
+      <w:lvlJc w:val="right"/>
+      <w:pPr>
+        <w:ind w:left="4320" w:hanging="180"/>
+      </w:pPr>
+    </w:lvl>
+    <w:lvl w:ilvl="6" w:tplc="0409000F" w:tentative="1">
+      <w:start w:val="1"/>
+      <w:numFmt w:val="decimal"/>
+      <w:lvlText w:val="%7."/>
+      <w:lvlJc w:val="left"/>
+      <w:pPr>
+        <w:ind w:left="5040" w:hanging="360"/>
+      </w:pPr>
+    </w:lvl>
+    <w:lvl w:ilvl="7" w:tplc="04090019" w:tentative="1">
+      <w:start w:val="1"/>
+      <w:numFmt w:val="lowerLetter"/>
+      <w:lvlText w:val="%8."/>
+      <w:lvlJc w:val="left"/>
+      <w:pPr>
+        <w:ind w:left="5760" w:hanging="360"/>
+      </w:pPr>
+    </w:lvl>
+    <w:lvl w:ilvl="8" w:tplc="0409001B" w:tentative="1">
+      <w:start w:val="1"/>
+      <w:numFmt w:val="lowerRoman"/>
+      <w:lvlText w:val="%9."/>
+      <w:lvlJc w:val="right"/>
+      <w:pPr>
+        <w:ind w:left="6480" w:hanging="180"/>
+      </w:pPr>
+    </w:lvl>
+  </w:abstractNum>
+  <w:abstractNum w:abstractNumId="9" w15:restartNumberingAfterBreak="0">
+    <w:nsid w:val="5A1F1484"/>
+    <w:multiLevelType w:val="hybridMultilevel"/>
+    <w:tmpl w:val="6B8EA070"/>
+    <w:lvl w:ilvl="0" w:tplc="0409000F">
+      <w:start w:val="1"/>
+      <w:numFmt w:val="decimal"/>
+      <w:lvlText w:val="%1."/>
+      <w:lvlJc w:val="left"/>
+      <w:pPr>
+        <w:ind w:left="720" w:hanging="360"/>
+      </w:pPr>
+    </w:lvl>
+    <w:lvl w:ilvl="1" w:tplc="04090019" w:tentative="1">
+      <w:start w:val="1"/>
+      <w:numFmt w:val="lowerLetter"/>
+      <w:lvlText w:val="%2."/>
+      <w:lvlJc w:val="left"/>
+      <w:pPr>
+        <w:ind w:left="1440" w:hanging="360"/>
+      </w:pPr>
+    </w:lvl>
+    <w:lvl w:ilvl="2" w:tplc="0409001B" w:tentative="1">
+      <w:start w:val="1"/>
+      <w:numFmt w:val="lowerRoman"/>
+      <w:lvlText w:val="%3."/>
+      <w:lvlJc w:val="right"/>
+      <w:pPr>
+        <w:ind w:left="2160" w:hanging="180"/>
+      </w:pPr>
+    </w:lvl>
+    <w:lvl w:ilvl="3" w:tplc="0409000F" w:tentative="1">
+      <w:start w:val="1"/>
+      <w:numFmt w:val="decimal"/>
+      <w:lvlText w:val="%4."/>
+      <w:lvlJc w:val="left"/>
+      <w:pPr>
+        <w:ind w:left="2880" w:hanging="360"/>
+      </w:pPr>
+    </w:lvl>
+    <w:lvl w:ilvl="4" w:tplc="04090019" w:tentative="1">
+      <w:start w:val="1"/>
+      <w:numFmt w:val="lowerLetter"/>
+      <w:lvlText w:val="%5."/>
+      <w:lvlJc w:val="left"/>
+      <w:pPr>
+        <w:ind w:left="3600" w:hanging="360"/>
+      </w:pPr>
+    </w:lvl>
+    <w:lvl w:ilvl="5" w:tplc="0409001B" w:tentative="1">
+      <w:start w:val="1"/>
+      <w:numFmt w:val="lowerRoman"/>
+      <w:lvlText w:val="%6."/>
+      <w:lvlJc w:val="right"/>
+      <w:pPr>
+        <w:ind w:left="4320" w:hanging="180"/>
+      </w:pPr>
+    </w:lvl>
+    <w:lvl w:ilvl="6" w:tplc="0409000F" w:tentative="1">
+      <w:start w:val="1"/>
+      <w:numFmt w:val="decimal"/>
+      <w:lvlText w:val="%7."/>
+      <w:lvlJc w:val="left"/>
+      <w:pPr>
+        <w:ind w:left="5040" w:hanging="360"/>
+      </w:pPr>
+    </w:lvl>
+    <w:lvl w:ilvl="7" w:tplc="04090019" w:tentative="1">
+      <w:start w:val="1"/>
+      <w:numFmt w:val="lowerLetter"/>
+      <w:lvlText w:val="%8."/>
+      <w:lvlJc w:val="left"/>
+      <w:pPr>
+        <w:ind w:left="5760" w:hanging="360"/>
+      </w:pPr>
+    </w:lvl>
+    <w:lvl w:ilvl="8" w:tplc="0409001B" w:tentative="1">
+      <w:start w:val="1"/>
+      <w:numFmt w:val="lowerRoman"/>
+      <w:lvlText w:val="%9."/>
+      <w:lvlJc w:val="right"/>
+      <w:pPr>
+        <w:ind w:left="6480" w:hanging="180"/>
+      </w:pPr>
+    </w:lvl>
+  </w:abstractNum>
+  <w:abstractNum w:abstractNumId="10" w15:restartNumberingAfterBreak="0">
     <w:nsid w:val="64794803"/>
     <w:multiLevelType w:val="hybridMultilevel"/>
     <w:tmpl w:val="9B42B144"/>
@@ -1259,7 +1811,7 @@
       </w:rPr>
     </w:lvl>
   </w:abstractNum>
-  <w:abstractNum w:abstractNumId="5" w15:restartNumberingAfterBreak="0">
+  <w:abstractNum w:abstractNumId="11" w15:restartNumberingAfterBreak="0">
     <w:nsid w:val="79B32A71"/>
     <w:multiLevelType w:val="hybridMultilevel"/>
     <w:tmpl w:val="D596901A"/>
@@ -1372,7 +1924,7 @@
       </w:rPr>
     </w:lvl>
   </w:abstractNum>
-  <w:abstractNum w:abstractNumId="6" w15:restartNumberingAfterBreak="0">
+  <w:abstractNum w:abstractNumId="12" w15:restartNumberingAfterBreak="0">
     <w:nsid w:val="7E653ADA"/>
     <w:multiLevelType w:val="hybridMultilevel"/>
     <w:tmpl w:val="F87A0B88"/>
@@ -1485,14 +2037,127 @@
       </w:rPr>
     </w:lvl>
   </w:abstractNum>
+  <w:abstractNum w:abstractNumId="13" w15:restartNumberingAfterBreak="0">
+    <w:nsid w:val="7FC625FB"/>
+    <w:multiLevelType w:val="multilevel"/>
+    <w:tmpl w:val="0FEACDD0"/>
+    <w:lvl w:ilvl="0">
+      <w:start w:val="1"/>
+      <w:numFmt w:val="upperLetter"/>
+      <w:lvlText w:val="%1."/>
+      <w:lvlJc w:val="left"/>
+      <w:pPr>
+        <w:ind w:left="360" w:hanging="360"/>
+      </w:pPr>
+      <w:rPr>
+        <w:rFonts w:hint="default"/>
+      </w:rPr>
+    </w:lvl>
+    <w:lvl w:ilvl="1">
+      <w:start w:val="1"/>
+      <w:numFmt w:val="upperRoman"/>
+      <w:lvlText w:val="%2."/>
+      <w:lvlJc w:val="left"/>
+      <w:pPr>
+        <w:ind w:left="720" w:hanging="360"/>
+      </w:pPr>
+      <w:rPr>
+        <w:rFonts w:hint="default"/>
+      </w:rPr>
+    </w:lvl>
+    <w:lvl w:ilvl="2">
+      <w:start w:val="1"/>
+      <w:numFmt w:val="decimal"/>
+      <w:lvlText w:val="%3."/>
+      <w:lvlJc w:val="left"/>
+      <w:pPr>
+        <w:ind w:left="1080" w:hanging="360"/>
+      </w:pPr>
+      <w:rPr>
+        <w:rFonts w:hint="default"/>
+      </w:rPr>
+    </w:lvl>
+    <w:lvl w:ilvl="3">
+      <w:start w:val="1"/>
+      <w:numFmt w:val="lowerLetter"/>
+      <w:lvlText w:val="%4"/>
+      <w:lvlJc w:val="left"/>
+      <w:pPr>
+        <w:ind w:left="1440" w:hanging="360"/>
+      </w:pPr>
+      <w:rPr>
+        <w:rFonts w:hint="default"/>
+      </w:rPr>
+    </w:lvl>
+    <w:lvl w:ilvl="4">
+      <w:start w:val="1"/>
+      <w:numFmt w:val="none"/>
+      <w:lvlText w:val=""/>
+      <w:lvlJc w:val="left"/>
+      <w:pPr>
+        <w:ind w:left="1800" w:hanging="360"/>
+      </w:pPr>
+      <w:rPr>
+        <w:rFonts w:hint="default"/>
+      </w:rPr>
+    </w:lvl>
+    <w:lvl w:ilvl="5">
+      <w:start w:val="1"/>
+      <w:numFmt w:val="none"/>
+      <w:lvlText w:val=""/>
+      <w:lvlJc w:val="left"/>
+      <w:pPr>
+        <w:ind w:left="2160" w:hanging="360"/>
+      </w:pPr>
+      <w:rPr>
+        <w:rFonts w:hint="default"/>
+      </w:rPr>
+    </w:lvl>
+    <w:lvl w:ilvl="6">
+      <w:start w:val="1"/>
+      <w:numFmt w:val="none"/>
+      <w:lvlText w:val="%7"/>
+      <w:lvlJc w:val="left"/>
+      <w:pPr>
+        <w:ind w:left="2520" w:hanging="360"/>
+      </w:pPr>
+      <w:rPr>
+        <w:rFonts w:hint="default"/>
+      </w:rPr>
+    </w:lvl>
+    <w:lvl w:ilvl="7">
+      <w:start w:val="1"/>
+      <w:numFmt w:val="none"/>
+      <w:lvlText w:val=""/>
+      <w:lvlJc w:val="left"/>
+      <w:pPr>
+        <w:ind w:left="2880" w:hanging="360"/>
+      </w:pPr>
+      <w:rPr>
+        <w:rFonts w:hint="default"/>
+      </w:rPr>
+    </w:lvl>
+    <w:lvl w:ilvl="8">
+      <w:start w:val="1"/>
+      <w:numFmt w:val="none"/>
+      <w:lvlText w:val="%9"/>
+      <w:lvlJc w:val="left"/>
+      <w:pPr>
+        <w:ind w:left="3240" w:hanging="360"/>
+      </w:pPr>
+      <w:rPr>
+        <w:rFonts w:hint="default"/>
+      </w:rPr>
+    </w:lvl>
+  </w:abstractNum>
   <w:num w:numId="1">
-    <w:abstractNumId w:val="6"/>
+    <w:abstractNumId w:val="12"/>
   </w:num>
   <w:num w:numId="2">
-    <w:abstractNumId w:val="4"/>
+    <w:abstractNumId w:val="10"/>
   </w:num>
   <w:num w:numId="3">
-    <w:abstractNumId w:val="5"/>
+    <w:abstractNumId w:val="11"/>
   </w:num>
   <w:num w:numId="4">
     <w:abstractNumId w:val="0"/>
@@ -1504,10 +2169,31 @@
     <w:abstractNumId w:val="0"/>
   </w:num>
   <w:num w:numId="7">
-    <w:abstractNumId w:val="3"/>
+    <w:abstractNumId w:val="6"/>
   </w:num>
   <w:num w:numId="8">
     <w:abstractNumId w:val="2"/>
+  </w:num>
+  <w:num w:numId="9">
+    <w:abstractNumId w:val="4"/>
+  </w:num>
+  <w:num w:numId="10">
+    <w:abstractNumId w:val="13"/>
+  </w:num>
+  <w:num w:numId="11">
+    <w:abstractNumId w:val="3"/>
+  </w:num>
+  <w:num w:numId="12">
+    <w:abstractNumId w:val="5"/>
+  </w:num>
+  <w:num w:numId="13">
+    <w:abstractNumId w:val="8"/>
+  </w:num>
+  <w:num w:numId="14">
+    <w:abstractNumId w:val="9"/>
+  </w:num>
+  <w:num w:numId="15">
+    <w:abstractNumId w:val="7"/>
   </w:num>
 </w:numbering>
 </file>
@@ -1923,10 +2609,13 @@
     <w:link w:val="Heading1Char"/>
     <w:uiPriority w:val="9"/>
     <w:qFormat/>
-    <w:rsid w:val="00975388"/>
+    <w:rsid w:val="0015274B"/>
     <w:pPr>
       <w:keepNext/>
       <w:keepLines/>
+      <w:numPr>
+        <w:numId w:val="15"/>
+      </w:numPr>
       <w:spacing w:before="440" w:after="0" w:line="312" w:lineRule="auto"/>
       <w:outlineLvl w:val="0"/>
     </w:pPr>
@@ -1934,7 +2623,7 @@
       <w:rFonts w:eastAsiaTheme="majorEastAsia" w:cstheme="majorBidi"/>
       <w:b/>
       <w:color w:val="1A83BA" w:themeColor="accent4" w:themeShade="BF"/>
-      <w:sz w:val="44"/>
+      <w:sz w:val="32"/>
       <w:szCs w:val="32"/>
     </w:rPr>
   </w:style>
@@ -2160,12 +2849,12 @@
     <w:basedOn w:val="DefaultParagraphFont"/>
     <w:link w:val="Heading1"/>
     <w:uiPriority w:val="9"/>
-    <w:rsid w:val="00975388"/>
+    <w:rsid w:val="0015274B"/>
     <w:rPr>
       <w:rFonts w:ascii="Cambria" w:eastAsiaTheme="majorEastAsia" w:hAnsi="Cambria" w:cstheme="majorBidi"/>
       <w:b/>
       <w:color w:val="1A83BA" w:themeColor="accent4" w:themeShade="BF"/>
-      <w:sz w:val="44"/>
+      <w:sz w:val="32"/>
       <w:szCs w:val="32"/>
     </w:rPr>
   </w:style>
@@ -2410,7 +3099,6 @@
     <w:name w:val="List Paragraph"/>
     <w:basedOn w:val="Normal"/>
     <w:uiPriority w:val="34"/>
-    <w:semiHidden/>
     <w:unhideWhenUsed/>
     <w:qFormat/>
     <w:rsid w:val="00086566"/>
@@ -2429,557 +3117,30 @@
       <w:color w:val="808080"/>
     </w:rPr>
   </w:style>
-</w:styles>
-</file>
-
-<file path=word/glossary/document.xml><?xml version="1.0" encoding="utf-8"?>
-<w:glossaryDocument xmlns:wpc="http://schemas.microsoft.com/office/word/2010/wordprocessingCanvas" xmlns:cx="http://schemas.microsoft.com/office/drawing/2014/chartex" xmlns:cx1="http://schemas.microsoft.com/office/drawing/2015/9/8/chartex" xmlns:cx2="http://schemas.microsoft.com/office/drawing/2015/10/21/chartex" xmlns:cx3="http://schemas.microsoft.com/office/drawing/2016/5/9/chartex" xmlns:cx4="http://schemas.microsoft.com/office/drawing/2016/5/10/chartex" xmlns:cx5="http://schemas.microsoft.com/office/drawing/2016/5/11/chartex" xmlns:cx6="http://schemas.microsoft.com/office/drawing/2016/5/12/chartex" xmlns:cx7="http://schemas.microsoft.com/office/drawing/2016/5/13/chartex" xmlns:cx8="http://schemas.microsoft.com/office/drawing/2016/5/14/chartex" xmlns:mc="http://schemas.openxmlformats.org/markup-compatibility/2006" xmlns:aink="http://schemas.microsoft.com/office/drawing/2016/ink" xmlns:am3d="http://schemas.microsoft.com/office/drawing/2017/model3d" xmlns:o="urn:schemas-microsoft-com:office:office" xmlns:r="http://schemas.openxmlformats.org/officeDocument/2006/relationships" xmlns:m="http://schemas.openxmlformats.org/officeDocument/2006/math" xmlns:v="urn:schemas-microsoft-com:vml" xmlns:wp14="http://schemas.microsoft.com/office/word/2010/wordprocessingDrawing" xmlns:wp="http://schemas.openxmlformats.org/drawingml/2006/wordprocessingDrawing" xmlns:w10="urn:schemas-microsoft-com:office:word" xmlns:w="http://schemas.openxmlformats.org/wordprocessingml/2006/main" xmlns:w14="http://schemas.microsoft.com/office/word/2010/wordml" xmlns:w15="http://schemas.microsoft.com/office/word/2012/wordml" xmlns:w16cid="http://schemas.microsoft.com/office/word/2016/wordml/cid" xmlns:w16se="http://schemas.microsoft.com/office/word/2015/wordml/symex" xmlns:wpg="http://schemas.microsoft.com/office/word/2010/wordprocessingGroup" xmlns:wpi="http://schemas.microsoft.com/office/word/2010/wordprocessingInk" xmlns:wne="http://schemas.microsoft.com/office/word/2006/wordml" xmlns:wps="http://schemas.microsoft.com/office/word/2010/wordprocessingShape" mc:Ignorable="w14 w15 w16se w16cid wp14"/>
-</file>
-
-<file path=word/glossary/fontTable.xml><?xml version="1.0" encoding="utf-8"?>
-<w:fonts xmlns:mc="http://schemas.openxmlformats.org/markup-compatibility/2006" xmlns:r="http://schemas.openxmlformats.org/officeDocument/2006/relationships" xmlns:w="http://schemas.openxmlformats.org/wordprocessingml/2006/main" xmlns:w14="http://schemas.microsoft.com/office/word/2010/wordml" xmlns:w15="http://schemas.microsoft.com/office/word/2012/wordml" xmlns:w16cid="http://schemas.microsoft.com/office/word/2016/wordml/cid" xmlns:w16se="http://schemas.microsoft.com/office/word/2015/wordml/symex" mc:Ignorable="w14 w15 w16se w16cid">
-  <w:font w:name="Wingdings">
-    <w:panose1 w:val="05000000000000000000"/>
-    <w:charset w:val="02"/>
-    <w:family w:val="auto"/>
-    <w:pitch w:val="variable"/>
-    <w:sig w:usb0="00000000" w:usb1="10000000" w:usb2="00000000" w:usb3="00000000" w:csb0="80000000" w:csb1="00000000"/>
-  </w:font>
-  <w:font w:name="Times New Roman">
-    <w:panose1 w:val="02020603050405020304"/>
-    <w:charset w:val="00"/>
-    <w:family w:val="roman"/>
-    <w:pitch w:val="variable"/>
-    <w:sig w:usb0="E0002EFF" w:usb1="C000785B" w:usb2="00000009" w:usb3="00000000" w:csb0="000001FF" w:csb1="00000000"/>
-  </w:font>
-  <w:font w:name="Symbol">
-    <w:panose1 w:val="05050102010706020507"/>
-    <w:charset w:val="02"/>
-    <w:family w:val="roman"/>
-    <w:pitch w:val="variable"/>
-    <w:sig w:usb0="00000000" w:usb1="10000000" w:usb2="00000000" w:usb3="00000000" w:csb0="80000000" w:csb1="00000000"/>
-  </w:font>
-  <w:font w:name="Courier New">
-    <w:panose1 w:val="02070309020205020404"/>
-    <w:charset w:val="00"/>
-    <w:family w:val="modern"/>
-    <w:pitch w:val="fixed"/>
-    <w:sig w:usb0="E0002EFF" w:usb1="C0007843" w:usb2="00000009" w:usb3="00000000" w:csb0="000001FF" w:csb1="00000000"/>
-  </w:font>
-  <w:font w:name="Segoe UI">
-    <w:panose1 w:val="020B0502040204020203"/>
-    <w:charset w:val="00"/>
-    <w:family w:val="swiss"/>
-    <w:pitch w:val="variable"/>
-    <w:sig w:usb0="E4002EFF" w:usb1="C000E47F" w:usb2="00000009" w:usb3="00000000" w:csb0="000001FF" w:csb1="00000000"/>
-  </w:font>
-  <w:font w:name="Cambria">
-    <w:panose1 w:val="02040503050406030204"/>
-    <w:charset w:val="00"/>
-    <w:family w:val="roman"/>
-    <w:pitch w:val="variable"/>
-    <w:sig w:usb0="E00002FF" w:usb1="400004FF" w:usb2="00000000" w:usb3="00000000" w:csb0="0000019F" w:csb1="00000000"/>
-  </w:font>
-  <w:font w:name="Calibri">
-    <w:panose1 w:val="020F0502020204030204"/>
-    <w:charset w:val="00"/>
-    <w:family w:val="swiss"/>
-    <w:pitch w:val="variable"/>
-    <w:sig w:usb0="E0002AFF" w:usb1="C000247B" w:usb2="00000009" w:usb3="00000000" w:csb0="000001FF" w:csb1="00000000"/>
-  </w:font>
-  <w:font w:name="Calibri Light">
-    <w:panose1 w:val="020F0302020204030204"/>
-    <w:charset w:val="00"/>
-    <w:family w:val="swiss"/>
-    <w:pitch w:val="variable"/>
-    <w:sig w:usb0="E0002AFF" w:usb1="C000247B" w:usb2="00000009" w:usb3="00000000" w:csb0="000001FF" w:csb1="00000000"/>
-  </w:font>
-</w:fonts>
-</file>
-
-<file path=word/glossary/settings.xml><?xml version="1.0" encoding="utf-8"?>
-<w:settings xmlns:mc="http://schemas.openxmlformats.org/markup-compatibility/2006" xmlns:o="urn:schemas-microsoft-com:office:office" xmlns:r="http://schemas.openxmlformats.org/officeDocument/2006/relationships" xmlns:m="http://schemas.openxmlformats.org/officeDocument/2006/math" xmlns:v="urn:schemas-microsoft-com:vml" xmlns:w10="urn:schemas-microsoft-com:office:word" xmlns:w="http://schemas.openxmlformats.org/wordprocessingml/2006/main" xmlns:w14="http://schemas.microsoft.com/office/word/2010/wordml" xmlns:w15="http://schemas.microsoft.com/office/word/2012/wordml" xmlns:w16cid="http://schemas.microsoft.com/office/word/2016/wordml/cid" xmlns:w16se="http://schemas.microsoft.com/office/word/2015/wordml/symex" xmlns:sl="http://schemas.openxmlformats.org/schemaLibrary/2006/main" mc:Ignorable="w14 w15 w16se w16cid">
-  <w:view w:val="normal"/>
-  <w:defaultTabStop w:val="720"/>
-  <w:characterSpacingControl w:val="doNotCompress"/>
-  <w:compat>
-    <w:useFELayout/>
-    <w:compatSetting w:name="compatibilityMode" w:uri="http://schemas.microsoft.com/office/word" w:val="15"/>
-    <w:compatSetting w:name="overrideTableStyleFontSizeAndJustification" w:uri="http://schemas.microsoft.com/office/word" w:val="1"/>
-    <w:compatSetting w:name="enableOpenTypeFeatures" w:uri="http://schemas.microsoft.com/office/word" w:val="1"/>
-    <w:compatSetting w:name="doNotFlipMirrorIndents" w:uri="http://schemas.microsoft.com/office/word" w:val="1"/>
-    <w:compatSetting w:name="differentiateMultirowTableHeaders" w:uri="http://schemas.microsoft.com/office/word" w:val="1"/>
-    <w:compatSetting w:name="useWord2013TrackBottomHyphenation" w:uri="http://schemas.microsoft.com/office/word" w:val="0"/>
-  </w:compat>
-  <w:rsids>
-    <w:rsidRoot w:val="00333C76"/>
-    <w:rsid w:val="0003168D"/>
-    <w:rsid w:val="00333C76"/>
-  </w:rsids>
-  <m:mathPr>
-    <m:mathFont m:val="Cambria Math"/>
-    <m:brkBin m:val="before"/>
-    <m:brkBinSub m:val="--"/>
-    <m:smallFrac m:val="0"/>
-    <m:dispDef/>
-    <m:lMargin m:val="0"/>
-    <m:rMargin m:val="0"/>
-    <m:defJc m:val="centerGroup"/>
-    <m:wrapIndent m:val="1440"/>
-    <m:intLim m:val="subSup"/>
-    <m:naryLim m:val="undOvr"/>
-  </m:mathPr>
-  <w:themeFontLang w:val="en-US"/>
-  <w:clrSchemeMapping w:bg1="light1" w:t1="dark1" w:bg2="light2" w:t2="dark2" w:accent1="accent1" w:accent2="accent2" w:accent3="accent3" w:accent4="accent4" w:accent5="accent5" w:accent6="accent6" w:hyperlink="hyperlink" w:followedHyperlink="followedHyperlink"/>
-  <w:decimalSymbol w:val="."/>
-  <w:listSeparator w:val=","/>
-  <w15:chartTrackingRefBased/>
-</w:settings>
-</file>
-
-<file path=word/glossary/styles.xml><?xml version="1.0" encoding="utf-8"?>
-<w:styles xmlns:mc="http://schemas.openxmlformats.org/markup-compatibility/2006" xmlns:r="http://schemas.openxmlformats.org/officeDocument/2006/relationships" xmlns:w="http://schemas.openxmlformats.org/wordprocessingml/2006/main" xmlns:w14="http://schemas.microsoft.com/office/word/2010/wordml" xmlns:w15="http://schemas.microsoft.com/office/word/2012/wordml" xmlns:w16cid="http://schemas.microsoft.com/office/word/2016/wordml/cid" xmlns:w16se="http://schemas.microsoft.com/office/word/2015/wordml/symex" mc:Ignorable="w14 w15 w16se w16cid">
-  <w:docDefaults>
-    <w:rPrDefault>
-      <w:rPr>
-        <w:rFonts w:asciiTheme="minorHAnsi" w:eastAsiaTheme="minorEastAsia" w:hAnsiTheme="minorHAnsi" w:cstheme="minorBidi"/>
-        <w:sz w:val="22"/>
-        <w:szCs w:val="22"/>
-        <w:lang w:val="en-US" w:eastAsia="en-US" w:bidi="ar-SA"/>
-      </w:rPr>
-    </w:rPrDefault>
-    <w:pPrDefault>
-      <w:pPr>
-        <w:spacing w:after="160" w:line="259" w:lineRule="auto"/>
-      </w:pPr>
-    </w:pPrDefault>
-  </w:docDefaults>
-  <w:latentStyles w:defLockedState="0" w:defUIPriority="99" w:defSemiHidden="0" w:defUnhideWhenUsed="0" w:defQFormat="0" w:count="375">
-    <w:lsdException w:name="Normal" w:uiPriority="0" w:qFormat="1"/>
-    <w:lsdException w:name="heading 1" w:uiPriority="9" w:qFormat="1"/>
-    <w:lsdException w:name="heading 2" w:semiHidden="1" w:uiPriority="9" w:unhideWhenUsed="1" w:qFormat="1"/>
-    <w:lsdException w:name="heading 3" w:semiHidden="1" w:uiPriority="9" w:unhideWhenUsed="1" w:qFormat="1"/>
-    <w:lsdException w:name="heading 4" w:semiHidden="1" w:uiPriority="9" w:unhideWhenUsed="1" w:qFormat="1"/>
-    <w:lsdException w:name="heading 5" w:semiHidden="1" w:uiPriority="9" w:unhideWhenUsed="1" w:qFormat="1"/>
-    <w:lsdException w:name="heading 6" w:semiHidden="1" w:uiPriority="9" w:unhideWhenUsed="1" w:qFormat="1"/>
-    <w:lsdException w:name="heading 7" w:semiHidden="1" w:uiPriority="9" w:unhideWhenUsed="1" w:qFormat="1"/>
-    <w:lsdException w:name="heading 8" w:semiHidden="1" w:uiPriority="9" w:unhideWhenUsed="1" w:qFormat="1"/>
-    <w:lsdException w:name="heading 9" w:semiHidden="1" w:uiPriority="9" w:unhideWhenUsed="1" w:qFormat="1"/>
-    <w:lsdException w:name="index 1" w:semiHidden="1" w:unhideWhenUsed="1"/>
-    <w:lsdException w:name="index 2" w:semiHidden="1" w:unhideWhenUsed="1"/>
-    <w:lsdException w:name="index 3" w:semiHidden="1" w:unhideWhenUsed="1"/>
-    <w:lsdException w:name="index 4" w:semiHidden="1" w:unhideWhenUsed="1"/>
-    <w:lsdException w:name="index 5" w:semiHidden="1" w:unhideWhenUsed="1"/>
-    <w:lsdException w:name="index 6" w:semiHidden="1" w:unhideWhenUsed="1"/>
-    <w:lsdException w:name="index 7" w:semiHidden="1" w:unhideWhenUsed="1"/>
-    <w:lsdException w:name="index 8" w:semiHidden="1" w:unhideWhenUsed="1"/>
-    <w:lsdException w:name="index 9" w:semiHidden="1" w:unhideWhenUsed="1"/>
-    <w:lsdException w:name="toc 1" w:semiHidden="1" w:uiPriority="39" w:unhideWhenUsed="1"/>
-    <w:lsdException w:name="toc 2" w:semiHidden="1" w:uiPriority="39" w:unhideWhenUsed="1"/>
-    <w:lsdException w:name="toc 3" w:semiHidden="1" w:uiPriority="39" w:unhideWhenUsed="1"/>
-    <w:lsdException w:name="toc 4" w:semiHidden="1" w:uiPriority="39" w:unhideWhenUsed="1"/>
-    <w:lsdException w:name="toc 5" w:semiHidden="1" w:uiPriority="39" w:unhideWhenUsed="1"/>
-    <w:lsdException w:name="toc 6" w:semiHidden="1" w:uiPriority="39" w:unhideWhenUsed="1"/>
-    <w:lsdException w:name="toc 7" w:semiHidden="1" w:uiPriority="39" w:unhideWhenUsed="1"/>
-    <w:lsdException w:name="toc 8" w:semiHidden="1" w:uiPriority="39" w:unhideWhenUsed="1"/>
-    <w:lsdException w:name="toc 9" w:semiHidden="1" w:uiPriority="39" w:unhideWhenUsed="1"/>
-    <w:lsdException w:name="Normal Indent" w:semiHidden="1" w:unhideWhenUsed="1"/>
-    <w:lsdException w:name="footnote text" w:semiHidden="1" w:unhideWhenUsed="1"/>
-    <w:lsdException w:name="annotation text" w:semiHidden="1" w:unhideWhenUsed="1"/>
-    <w:lsdException w:name="header" w:semiHidden="1" w:unhideWhenUsed="1"/>
-    <w:lsdException w:name="footer" w:semiHidden="1" w:unhideWhenUsed="1"/>
-    <w:lsdException w:name="index heading" w:semiHidden="1" w:unhideWhenUsed="1"/>
-    <w:lsdException w:name="caption" w:semiHidden="1" w:uiPriority="35" w:unhideWhenUsed="1" w:qFormat="1"/>
-    <w:lsdException w:name="table of figures" w:semiHidden="1" w:unhideWhenUsed="1"/>
-    <w:lsdException w:name="envelope address" w:semiHidden="1" w:unhideWhenUsed="1"/>
-    <w:lsdException w:name="envelope return" w:semiHidden="1" w:unhideWhenUsed="1"/>
-    <w:lsdException w:name="footnote reference" w:semiHidden="1" w:unhideWhenUsed="1"/>
-    <w:lsdException w:name="annotation reference" w:semiHidden="1" w:unhideWhenUsed="1"/>
-    <w:lsdException w:name="line number" w:semiHidden="1" w:unhideWhenUsed="1"/>
-    <w:lsdException w:name="page number" w:semiHidden="1" w:unhideWhenUsed="1"/>
-    <w:lsdException w:name="endnote reference" w:semiHidden="1" w:unhideWhenUsed="1"/>
-    <w:lsdException w:name="endnote text" w:semiHidden="1" w:unhideWhenUsed="1"/>
-    <w:lsdException w:name="table of authorities" w:semiHidden="1" w:unhideWhenUsed="1"/>
-    <w:lsdException w:name="macro" w:semiHidden="1" w:unhideWhenUsed="1"/>
-    <w:lsdException w:name="toa heading" w:semiHidden="1" w:unhideWhenUsed="1"/>
-    <w:lsdException w:name="List" w:semiHidden="1" w:unhideWhenUsed="1"/>
-    <w:lsdException w:name="List Bullet" w:semiHidden="1" w:unhideWhenUsed="1"/>
-    <w:lsdException w:name="List Number" w:semiHidden="1" w:unhideWhenUsed="1"/>
-    <w:lsdException w:name="List 2" w:semiHidden="1" w:unhideWhenUsed="1"/>
-    <w:lsdException w:name="List 3" w:semiHidden="1" w:unhideWhenUsed="1"/>
-    <w:lsdException w:name="List 4" w:semiHidden="1" w:unhideWhenUsed="1"/>
-    <w:lsdException w:name="List 5" w:semiHidden="1" w:unhideWhenUsed="1"/>
-    <w:lsdException w:name="List Bullet 2" w:semiHidden="1" w:unhideWhenUsed="1"/>
-    <w:lsdException w:name="List Bullet 3" w:semiHidden="1" w:unhideWhenUsed="1"/>
-    <w:lsdException w:name="List Bullet 4" w:semiHidden="1" w:unhideWhenUsed="1"/>
-    <w:lsdException w:name="List Bullet 5" w:semiHidden="1" w:unhideWhenUsed="1"/>
-    <w:lsdException w:name="List Number 2" w:semiHidden="1" w:unhideWhenUsed="1"/>
-    <w:lsdException w:name="List Number 3" w:semiHidden="1" w:unhideWhenUsed="1"/>
-    <w:lsdException w:name="List Number 4" w:semiHidden="1" w:unhideWhenUsed="1"/>
-    <w:lsdException w:name="List Number 5" w:semiHidden="1" w:unhideWhenUsed="1"/>
-    <w:lsdException w:name="Title" w:uiPriority="10" w:qFormat="1"/>
-    <w:lsdException w:name="Closing" w:semiHidden="1" w:unhideWhenUsed="1"/>
-    <w:lsdException w:name="Signature" w:semiHidden="1" w:unhideWhenUsed="1"/>
-    <w:lsdException w:name="Default Paragraph Font" w:semiHidden="1" w:uiPriority="1" w:unhideWhenUsed="1"/>
-    <w:lsdException w:name="Body Text" w:semiHidden="1" w:unhideWhenUsed="1"/>
-    <w:lsdException w:name="Body Text Indent" w:semiHidden="1" w:unhideWhenUsed="1"/>
-    <w:lsdException w:name="List Continue" w:semiHidden="1" w:unhideWhenUsed="1"/>
-    <w:lsdException w:name="List Continue 2" w:semiHidden="1" w:unhideWhenUsed="1"/>
-    <w:lsdException w:name="List Continue 3" w:semiHidden="1" w:unhideWhenUsed="1"/>
-    <w:lsdException w:name="List Continue 4" w:semiHidden="1" w:unhideWhenUsed="1"/>
-    <w:lsdException w:name="List Continue 5" w:semiHidden="1" w:unhideWhenUsed="1"/>
-    <w:lsdException w:name="Message Header" w:semiHidden="1" w:unhideWhenUsed="1"/>
-    <w:lsdException w:name="Subtitle" w:uiPriority="11" w:qFormat="1"/>
-    <w:lsdException w:name="Salutation" w:semiHidden="1" w:unhideWhenUsed="1"/>
-    <w:lsdException w:name="Date" w:semiHidden="1" w:unhideWhenUsed="1"/>
-    <w:lsdException w:name="Body Text First Indent" w:semiHidden="1" w:unhideWhenUsed="1"/>
-    <w:lsdException w:name="Body Text First Indent 2" w:semiHidden="1" w:unhideWhenUsed="1"/>
-    <w:lsdException w:name="Note Heading" w:semiHidden="1" w:unhideWhenUsed="1"/>
-    <w:lsdException w:name="Body Text 2" w:semiHidden="1" w:unhideWhenUsed="1"/>
-    <w:lsdException w:name="Body Text 3" w:semiHidden="1" w:unhideWhenUsed="1"/>
-    <w:lsdException w:name="Body Text Indent 2" w:semiHidden="1" w:unhideWhenUsed="1"/>
-    <w:lsdException w:name="Body Text Indent 3" w:semiHidden="1" w:unhideWhenUsed="1"/>
-    <w:lsdException w:name="Block Text" w:semiHidden="1" w:unhideWhenUsed="1"/>
-    <w:lsdException w:name="Hyperlink" w:semiHidden="1" w:unhideWhenUsed="1"/>
-    <w:lsdException w:name="FollowedHyperlink" w:semiHidden="1" w:unhideWhenUsed="1"/>
-    <w:lsdException w:name="Strong" w:uiPriority="22" w:qFormat="1"/>
-    <w:lsdException w:name="Emphasis" w:uiPriority="20" w:qFormat="1"/>
-    <w:lsdException w:name="Document Map" w:semiHidden="1" w:unhideWhenUsed="1"/>
-    <w:lsdException w:name="Plain Text" w:semiHidden="1" w:unhideWhenUsed="1"/>
-    <w:lsdException w:name="E-mail Signature" w:semiHidden="1" w:unhideWhenUsed="1"/>
-    <w:lsdException w:name="HTML Top of Form" w:semiHidden="1" w:unhideWhenUsed="1"/>
-    <w:lsdException w:name="HTML Bottom of Form" w:semiHidden="1" w:unhideWhenUsed="1"/>
-    <w:lsdException w:name="Normal (Web)" w:semiHidden="1" w:unhideWhenUsed="1"/>
-    <w:lsdException w:name="HTML Acronym" w:semiHidden="1" w:unhideWhenUsed="1"/>
-    <w:lsdException w:name="HTML Address" w:semiHidden="1" w:unhideWhenUsed="1"/>
-    <w:lsdException w:name="HTML Cite" w:semiHidden="1" w:unhideWhenUsed="1"/>
-    <w:lsdException w:name="HTML Code" w:semiHidden="1" w:unhideWhenUsed="1"/>
-    <w:lsdException w:name="HTML Definition" w:semiHidden="1" w:unhideWhenUsed="1"/>
-    <w:lsdException w:name="HTML Keyboard" w:semiHidden="1" w:unhideWhenUsed="1"/>
-    <w:lsdException w:name="HTML Preformatted" w:semiHidden="1" w:unhideWhenUsed="1"/>
-    <w:lsdException w:name="HTML Sample" w:semiHidden="1" w:unhideWhenUsed="1"/>
-    <w:lsdException w:name="HTML Typewriter" w:semiHidden="1" w:unhideWhenUsed="1"/>
-    <w:lsdException w:name="HTML Variable" w:semiHidden="1" w:unhideWhenUsed="1"/>
-    <w:lsdException w:name="Normal Table" w:semiHidden="1" w:unhideWhenUsed="1"/>
-    <w:lsdException w:name="annotation subject" w:semiHidden="1" w:unhideWhenUsed="1"/>
-    <w:lsdException w:name="No List" w:semiHidden="1" w:unhideWhenUsed="1"/>
-    <w:lsdException w:name="Outline List 1" w:semiHidden="1" w:unhideWhenUsed="1"/>
-    <w:lsdException w:name="Outline List 2" w:semiHidden="1" w:unhideWhenUsed="1"/>
-    <w:lsdException w:name="Outline List 3" w:semiHidden="1" w:unhideWhenUsed="1"/>
-    <w:lsdException w:name="Table Simple 1" w:semiHidden="1" w:unhideWhenUsed="1"/>
-    <w:lsdException w:name="Table Simple 2" w:semiHidden="1" w:unhideWhenUsed="1"/>
-    <w:lsdException w:name="Table Simple 3" w:semiHidden="1" w:unhideWhenUsed="1"/>
-    <w:lsdException w:name="Table Classic 1" w:semiHidden="1" w:unhideWhenUsed="1"/>
-    <w:lsdException w:name="Table Classic 2" w:semiHidden="1" w:unhideWhenUsed="1"/>
-    <w:lsdException w:name="Table Classic 3" w:semiHidden="1" w:unhideWhenUsed="1"/>
-    <w:lsdException w:name="Table Classic 4" w:semiHidden="1" w:unhideWhenUsed="1"/>
-    <w:lsdException w:name="Table Colorful 1" w:semiHidden="1" w:unhideWhenUsed="1"/>
-    <w:lsdException w:name="Table Colorful 2" w:semiHidden="1" w:unhideWhenUsed="1"/>
-    <w:lsdException w:name="Table Colorful 3" w:semiHidden="1" w:unhideWhenUsed="1"/>
-    <w:lsdException w:name="Table Columns 1" w:semiHidden="1" w:unhideWhenUsed="1"/>
-    <w:lsdException w:name="Table Columns 2" w:semiHidden="1" w:unhideWhenUsed="1"/>
-    <w:lsdException w:name="Table Columns 3" w:semiHidden="1" w:unhideWhenUsed="1"/>
-    <w:lsdException w:name="Table Columns 4" w:semiHidden="1" w:unhideWhenUsed="1"/>
-    <w:lsdException w:name="Table Columns 5" w:semiHidden="1" w:unhideWhenUsed="1"/>
-    <w:lsdException w:name="Table Grid 1" w:semiHidden="1" w:unhideWhenUsed="1"/>
-    <w:lsdException w:name="Table Grid 2" w:semiHidden="1" w:unhideWhenUsed="1"/>
-    <w:lsdException w:name="Table Grid 3" w:semiHidden="1" w:unhideWhenUsed="1"/>
-    <w:lsdException w:name="Table Grid 4" w:semiHidden="1" w:unhideWhenUsed="1"/>
-    <w:lsdException w:name="Table Grid 5" w:semiHidden="1" w:unhideWhenUsed="1"/>
-    <w:lsdException w:name="Table Grid 6" w:semiHidden="1" w:unhideWhenUsed="1"/>
-    <w:lsdException w:name="Table Grid 7" w:semiHidden="1" w:unhideWhenUsed="1"/>
-    <w:lsdException w:name="Table Grid 8" w:semiHidden="1" w:unhideWhenUsed="1"/>
-    <w:lsdException w:name="Table List 1" w:semiHidden="1" w:unhideWhenUsed="1"/>
-    <w:lsdException w:name="Table List 2" w:semiHidden="1" w:unhideWhenUsed="1"/>
-    <w:lsdException w:name="Table List 3" w:semiHidden="1" w:unhideWhenUsed="1"/>
-    <w:lsdException w:name="Table List 4" w:semiHidden="1" w:unhideWhenUsed="1"/>
-    <w:lsdException w:name="Table List 5" w:semiHidden="1" w:unhideWhenUsed="1"/>
-    <w:lsdException w:name="Table List 6" w:semiHidden="1" w:unhideWhenUsed="1"/>
-    <w:lsdException w:name="Table List 7" w:semiHidden="1" w:unhideWhenUsed="1"/>
-    <w:lsdException w:name="Table List 8" w:semiHidden="1" w:unhideWhenUsed="1"/>
-    <w:lsdException w:name="Table 3D effects 1" w:semiHidden="1" w:unhideWhenUsed="1"/>
-    <w:lsdException w:name="Table 3D effects 2" w:semiHidden="1" w:unhideWhenUsed="1"/>
-    <w:lsdException w:name="Table 3D effects 3" w:semiHidden="1" w:unhideWhenUsed="1"/>
-    <w:lsdException w:name="Table Contemporary" w:semiHidden="1" w:unhideWhenUsed="1"/>
-    <w:lsdException w:name="Table Elegant" w:semiHidden="1" w:unhideWhenUsed="1"/>
-    <w:lsdException w:name="Table Professional" w:semiHidden="1" w:unhideWhenUsed="1"/>
-    <w:lsdException w:name="Table Subtle 1" w:semiHidden="1" w:unhideWhenUsed="1"/>
-    <w:lsdException w:name="Table Subtle 2" w:semiHidden="1" w:unhideWhenUsed="1"/>
-    <w:lsdException w:name="Table Web 1" w:semiHidden="1" w:unhideWhenUsed="1"/>
-    <w:lsdException w:name="Table Web 2" w:semiHidden="1" w:unhideWhenUsed="1"/>
-    <w:lsdException w:name="Table Web 3" w:semiHidden="1" w:unhideWhenUsed="1"/>
-    <w:lsdException w:name="Balloon Text" w:semiHidden="1" w:unhideWhenUsed="1"/>
-    <w:lsdException w:name="Table Grid" w:uiPriority="39"/>
-    <w:lsdException w:name="Table Theme" w:semiHidden="1" w:unhideWhenUsed="1"/>
-    <w:lsdException w:name="Placeholder Text" w:semiHidden="1"/>
-    <w:lsdException w:name="No Spacing" w:uiPriority="1" w:qFormat="1"/>
-    <w:lsdException w:name="Light Shading" w:uiPriority="60"/>
-    <w:lsdException w:name="Light List" w:uiPriority="61"/>
-    <w:lsdException w:name="Light Grid" w:uiPriority="62"/>
-    <w:lsdException w:name="Medium Shading 1" w:uiPriority="63"/>
-    <w:lsdException w:name="Medium Shading 2" w:uiPriority="64"/>
-    <w:lsdException w:name="Medium List 1" w:uiPriority="65"/>
-    <w:lsdException w:name="Medium List 2" w:uiPriority="66"/>
-    <w:lsdException w:name="Medium Grid 1" w:uiPriority="67"/>
-    <w:lsdException w:name="Medium Grid 2" w:uiPriority="68"/>
-    <w:lsdException w:name="Medium Grid 3" w:uiPriority="69"/>
-    <w:lsdException w:name="Dark List" w:uiPriority="70"/>
-    <w:lsdException w:name="Colorful Shading" w:uiPriority="71"/>
-    <w:lsdException w:name="Colorful List" w:uiPriority="72"/>
-    <w:lsdException w:name="Colorful Grid" w:uiPriority="73"/>
-    <w:lsdException w:name="Light Shading Accent 1" w:uiPriority="60"/>
-    <w:lsdException w:name="Light List Accent 1" w:uiPriority="61"/>
-    <w:lsdException w:name="Light Grid Accent 1" w:uiPriority="62"/>
-    <w:lsdException w:name="Medium Shading 1 Accent 1" w:uiPriority="63"/>
-    <w:lsdException w:name="Medium Shading 2 Accent 1" w:uiPriority="64"/>
-    <w:lsdException w:name="Medium List 1 Accent 1" w:uiPriority="65"/>
-    <w:lsdException w:name="Revision" w:semiHidden="1"/>
-    <w:lsdException w:name="List Paragraph" w:uiPriority="34" w:qFormat="1"/>
-    <w:lsdException w:name="Quote" w:uiPriority="29" w:qFormat="1"/>
-    <w:lsdException w:name="Intense Quote" w:uiPriority="30" w:qFormat="1"/>
-    <w:lsdException w:name="Medium List 2 Accent 1" w:uiPriority="66"/>
-    <w:lsdException w:name="Medium Grid 1 Accent 1" w:uiPriority="67"/>
-    <w:lsdException w:name="Medium Grid 2 Accent 1" w:uiPriority="68"/>
-    <w:lsdException w:name="Medium Grid 3 Accent 1" w:uiPriority="69"/>
-    <w:lsdException w:name="Dark List Accent 1" w:uiPriority="70"/>
-    <w:lsdException w:name="Colorful Shading Accent 1" w:uiPriority="71"/>
-    <w:lsdException w:name="Colorful List Accent 1" w:uiPriority="72"/>
-    <w:lsdException w:name="Colorful Grid Accent 1" w:uiPriority="73"/>
-    <w:lsdException w:name="Light Shading Accent 2" w:uiPriority="60"/>
-    <w:lsdException w:name="Light List Accent 2" w:uiPriority="61"/>
-    <w:lsdException w:name="Light Grid Accent 2" w:uiPriority="62"/>
-    <w:lsdException w:name="Medium Shading 1 Accent 2" w:uiPriority="63"/>
-    <w:lsdException w:name="Medium Shading 2 Accent 2" w:uiPriority="64"/>
-    <w:lsdException w:name="Medium List 1 Accent 2" w:uiPriority="65"/>
-    <w:lsdException w:name="Medium List 2 Accent 2" w:uiPriority="66"/>
-    <w:lsdException w:name="Medium Grid 1 Accent 2" w:uiPriority="67"/>
-    <w:lsdException w:name="Medium Grid 2 Accent 2" w:uiPriority="68"/>
-    <w:lsdException w:name="Medium Grid 3 Accent 2" w:uiPriority="69"/>
-    <w:lsdException w:name="Dark List Accent 2" w:uiPriority="70"/>
-    <w:lsdException w:name="Colorful Shading Accent 2" w:uiPriority="71"/>
-    <w:lsdException w:name="Colorful List Accent 2" w:uiPriority="72"/>
-    <w:lsdException w:name="Colorful Grid Accent 2" w:uiPriority="73"/>
-    <w:lsdException w:name="Light Shading Accent 3" w:uiPriority="60"/>
-    <w:lsdException w:name="Light List Accent 3" w:uiPriority="61"/>
-    <w:lsdException w:name="Light Grid Accent 3" w:uiPriority="62"/>
-    <w:lsdException w:name="Medium Shading 1 Accent 3" w:uiPriority="63"/>
-    <w:lsdException w:name="Medium Shading 2 Accent 3" w:uiPriority="64"/>
-    <w:lsdException w:name="Medium List 1 Accent 3" w:uiPriority="65"/>
-    <w:lsdException w:name="Medium List 2 Accent 3" w:uiPriority="66"/>
-    <w:lsdException w:name="Medium Grid 1 Accent 3" w:uiPriority="67"/>
-    <w:lsdException w:name="Medium Grid 2 Accent 3" w:uiPriority="68"/>
-    <w:lsdException w:name="Medium Grid 3 Accent 3" w:uiPriority="69"/>
-    <w:lsdException w:name="Dark List Accent 3" w:uiPriority="70"/>
-    <w:lsdException w:name="Colorful Shading Accent 3" w:uiPriority="71"/>
-    <w:lsdException w:name="Colorful List Accent 3" w:uiPriority="72"/>
-    <w:lsdException w:name="Colorful Grid Accent 3" w:uiPriority="73"/>
-    <w:lsdException w:name="Light Shading Accent 4" w:uiPriority="60"/>
-    <w:lsdException w:name="Light List Accent 4" w:uiPriority="61"/>
-    <w:lsdException w:name="Light Grid Accent 4" w:uiPriority="62"/>
-    <w:lsdException w:name="Medium Shading 1 Accent 4" w:uiPriority="63"/>
-    <w:lsdException w:name="Medium Shading 2 Accent 4" w:uiPriority="64"/>
-    <w:lsdException w:name="Medium List 1 Accent 4" w:uiPriority="65"/>
-    <w:lsdException w:name="Medium List 2 Accent 4" w:uiPriority="66"/>
-    <w:lsdException w:name="Medium Grid 1 Accent 4" w:uiPriority="67"/>
-    <w:lsdException w:name="Medium Grid 2 Accent 4" w:uiPriority="68"/>
-    <w:lsdException w:name="Medium Grid 3 Accent 4" w:uiPriority="69"/>
-    <w:lsdException w:name="Dark List Accent 4" w:uiPriority="70"/>
-    <w:lsdException w:name="Colorful Shading Accent 4" w:uiPriority="71"/>
-    <w:lsdException w:name="Colorful List Accent 4" w:uiPriority="72"/>
-    <w:lsdException w:name="Colorful Grid Accent 4" w:uiPriority="73"/>
-    <w:lsdException w:name="Light Shading Accent 5" w:uiPriority="60"/>
-    <w:lsdException w:name="Light List Accent 5" w:uiPriority="61"/>
-    <w:lsdException w:name="Light Grid Accent 5" w:uiPriority="62"/>
-    <w:lsdException w:name="Medium Shading 1 Accent 5" w:uiPriority="63"/>
-    <w:lsdException w:name="Medium Shading 2 Accent 5" w:uiPriority="64"/>
-    <w:lsdException w:name="Medium List 1 Accent 5" w:uiPriority="65"/>
-    <w:lsdException w:name="Medium List 2 Accent 5" w:uiPriority="66"/>
-    <w:lsdException w:name="Medium Grid 1 Accent 5" w:uiPriority="67"/>
-    <w:lsdException w:name="Medium Grid 2 Accent 5" w:uiPriority="68"/>
-    <w:lsdException w:name="Medium Grid 3 Accent 5" w:uiPriority="69"/>
-    <w:lsdException w:name="Dark List Accent 5" w:uiPriority="70"/>
-    <w:lsdException w:name="Colorful Shading Accent 5" w:uiPriority="71"/>
-    <w:lsdException w:name="Colorful List Accent 5" w:uiPriority="72"/>
-    <w:lsdException w:name="Colorful Grid Accent 5" w:uiPriority="73"/>
-    <w:lsdException w:name="Light Shading Accent 6" w:uiPriority="60"/>
-    <w:lsdException w:name="Light List Accent 6" w:uiPriority="61"/>
-    <w:lsdException w:name="Light Grid Accent 6" w:uiPriority="62"/>
-    <w:lsdException w:name="Medium Shading 1 Accent 6" w:uiPriority="63"/>
-    <w:lsdException w:name="Medium Shading 2 Accent 6" w:uiPriority="64"/>
-    <w:lsdException w:name="Medium List 1 Accent 6" w:uiPriority="65"/>
-    <w:lsdException w:name="Medium List 2 Accent 6" w:uiPriority="66"/>
-    <w:lsdException w:name="Medium Grid 1 Accent 6" w:uiPriority="67"/>
-    <w:lsdException w:name="Medium Grid 2 Accent 6" w:uiPriority="68"/>
-    <w:lsdException w:name="Medium Grid 3 Accent 6" w:uiPriority="69"/>
-    <w:lsdException w:name="Dark List Accent 6" w:uiPriority="70"/>
-    <w:lsdException w:name="Colorful Shading Accent 6" w:uiPriority="71"/>
-    <w:lsdException w:name="Colorful List Accent 6" w:uiPriority="72"/>
-    <w:lsdException w:name="Colorful Grid Accent 6" w:uiPriority="73"/>
-    <w:lsdException w:name="Subtle Emphasis" w:uiPriority="19" w:qFormat="1"/>
-    <w:lsdException w:name="Intense Emphasis" w:uiPriority="21" w:qFormat="1"/>
-    <w:lsdException w:name="Subtle Reference" w:uiPriority="31" w:qFormat="1"/>
-    <w:lsdException w:name="Intense Reference" w:uiPriority="32" w:qFormat="1"/>
-    <w:lsdException w:name="Book Title" w:uiPriority="33" w:qFormat="1"/>
-    <w:lsdException w:name="Bibliography" w:semiHidden="1" w:uiPriority="37" w:unhideWhenUsed="1"/>
-    <w:lsdException w:name="TOC Heading" w:semiHidden="1" w:uiPriority="39" w:unhideWhenUsed="1" w:qFormat="1"/>
-    <w:lsdException w:name="Plain Table 1" w:uiPriority="41"/>
-    <w:lsdException w:name="Plain Table 2" w:uiPriority="42"/>
-    <w:lsdException w:name="Plain Table 3" w:uiPriority="43"/>
-    <w:lsdException w:name="Plain Table 4" w:uiPriority="44"/>
-    <w:lsdException w:name="Plain Table 5" w:uiPriority="45"/>
-    <w:lsdException w:name="Grid Table Light" w:uiPriority="40"/>
-    <w:lsdException w:name="Grid Table 1 Light" w:uiPriority="46"/>
-    <w:lsdException w:name="Grid Table 2" w:uiPriority="47"/>
-    <w:lsdException w:name="Grid Table 3" w:uiPriority="48"/>
-    <w:lsdException w:name="Grid Table 4" w:uiPriority="49"/>
-    <w:lsdException w:name="Grid Table 5 Dark" w:uiPriority="50"/>
-    <w:lsdException w:name="Grid Table 6 Colorful" w:uiPriority="51"/>
-    <w:lsdException w:name="Grid Table 7 Colorful" w:uiPriority="52"/>
-    <w:lsdException w:name="Grid Table 1 Light Accent 1" w:uiPriority="46"/>
-    <w:lsdException w:name="Grid Table 2 Accent 1" w:uiPriority="47"/>
-    <w:lsdException w:name="Grid Table 3 Accent 1" w:uiPriority="48"/>
-    <w:lsdException w:name="Grid Table 4 Accent 1" w:uiPriority="49"/>
-    <w:lsdException w:name="Grid Table 5 Dark Accent 1" w:uiPriority="50"/>
-    <w:lsdException w:name="Grid Table 6 Colorful Accent 1" w:uiPriority="51"/>
-    <w:lsdException w:name="Grid Table 7 Colorful Accent 1" w:uiPriority="52"/>
-    <w:lsdException w:name="Grid Table 1 Light Accent 2" w:uiPriority="46"/>
-    <w:lsdException w:name="Grid Table 2 Accent 2" w:uiPriority="47"/>
-    <w:lsdException w:name="Grid Table 3 Accent 2" w:uiPriority="48"/>
-    <w:lsdException w:name="Grid Table 4 Accent 2" w:uiPriority="49"/>
-    <w:lsdException w:name="Grid Table 5 Dark Accent 2" w:uiPriority="50"/>
-    <w:lsdException w:name="Grid Table 6 Colorful Accent 2" w:uiPriority="51"/>
-    <w:lsdException w:name="Grid Table 7 Colorful Accent 2" w:uiPriority="52"/>
-    <w:lsdException w:name="Grid Table 1 Light Accent 3" w:uiPriority="46"/>
-    <w:lsdException w:name="Grid Table 2 Accent 3" w:uiPriority="47"/>
-    <w:lsdException w:name="Grid Table 3 Accent 3" w:uiPriority="48"/>
-    <w:lsdException w:name="Grid Table 4 Accent 3" w:uiPriority="49"/>
-    <w:lsdException w:name="Grid Table 5 Dark Accent 3" w:uiPriority="50"/>
-    <w:lsdException w:name="Grid Table 6 Colorful Accent 3" w:uiPriority="51"/>
-    <w:lsdException w:name="Grid Table 7 Colorful Accent 3" w:uiPriority="52"/>
-    <w:lsdException w:name="Grid Table 1 Light Accent 4" w:uiPriority="46"/>
-    <w:lsdException w:name="Grid Table 2 Accent 4" w:uiPriority="47"/>
-    <w:lsdException w:name="Grid Table 3 Accent 4" w:uiPriority="48"/>
-    <w:lsdException w:name="Grid Table 4 Accent 4" w:uiPriority="49"/>
-    <w:lsdException w:name="Grid Table 5 Dark Accent 4" w:uiPriority="50"/>
-    <w:lsdException w:name="Grid Table 6 Colorful Accent 4" w:uiPriority="51"/>
-    <w:lsdException w:name="Grid Table 7 Colorful Accent 4" w:uiPriority="52"/>
-    <w:lsdException w:name="Grid Table 1 Light Accent 5" w:uiPriority="46"/>
-    <w:lsdException w:name="Grid Table 2 Accent 5" w:uiPriority="47"/>
-    <w:lsdException w:name="Grid Table 3 Accent 5" w:uiPriority="48"/>
-    <w:lsdException w:name="Grid Table 4 Accent 5" w:uiPriority="49"/>
-    <w:lsdException w:name="Grid Table 5 Dark Accent 5" w:uiPriority="50"/>
-    <w:lsdException w:name="Grid Table 6 Colorful Accent 5" w:uiPriority="51"/>
-    <w:lsdException w:name="Grid Table 7 Colorful Accent 5" w:uiPriority="52"/>
-    <w:lsdException w:name="Grid Table 1 Light Accent 6" w:uiPriority="46"/>
-    <w:lsdException w:name="Grid Table 2 Accent 6" w:uiPriority="47"/>
-    <w:lsdException w:name="Grid Table 3 Accent 6" w:uiPriority="48"/>
-    <w:lsdException w:name="Grid Table 4 Accent 6" w:uiPriority="49"/>
-    <w:lsdException w:name="Grid Table 5 Dark Accent 6" w:uiPriority="50"/>
-    <w:lsdException w:name="Grid Table 6 Colorful Accent 6" w:uiPriority="51"/>
-    <w:lsdException w:name="Grid Table 7 Colorful Accent 6" w:uiPriority="52"/>
-    <w:lsdException w:name="List Table 1 Light" w:uiPriority="46"/>
-    <w:lsdException w:name="List Table 2" w:uiPriority="47"/>
-    <w:lsdException w:name="List Table 3" w:uiPriority="48"/>
-    <w:lsdException w:name="List Table 4" w:uiPriority="49"/>
-    <w:lsdException w:name="List Table 5 Dark" w:uiPriority="50"/>
-    <w:lsdException w:name="List Table 6 Colorful" w:uiPriority="51"/>
-    <w:lsdException w:name="List Table 7 Colorful" w:uiPriority="52"/>
-    <w:lsdException w:name="List Table 1 Light Accent 1" w:uiPriority="46"/>
-    <w:lsdException w:name="List Table 2 Accent 1" w:uiPriority="47"/>
-    <w:lsdException w:name="List Table 3 Accent 1" w:uiPriority="48"/>
-    <w:lsdException w:name="List Table 4 Accent 1" w:uiPriority="49"/>
-    <w:lsdException w:name="List Table 5 Dark Accent 1" w:uiPriority="50"/>
-    <w:lsdException w:name="List Table 6 Colorful Accent 1" w:uiPriority="51"/>
-    <w:lsdException w:name="List Table 7 Colorful Accent 1" w:uiPriority="52"/>
-    <w:lsdException w:name="List Table 1 Light Accent 2" w:uiPriority="46"/>
-    <w:lsdException w:name="List Table 2 Accent 2" w:uiPriority="47"/>
-    <w:lsdException w:name="List Table 3 Accent 2" w:uiPriority="48"/>
-    <w:lsdException w:name="List Table 4 Accent 2" w:uiPriority="49"/>
-    <w:lsdException w:name="List Table 5 Dark Accent 2" w:uiPriority="50"/>
-    <w:lsdException w:name="List Table 6 Colorful Accent 2" w:uiPriority="51"/>
-    <w:lsdException w:name="List Table 7 Colorful Accent 2" w:uiPriority="52"/>
-    <w:lsdException w:name="List Table 1 Light Accent 3" w:uiPriority="46"/>
-    <w:lsdException w:name="List Table 2 Accent 3" w:uiPriority="47"/>
-    <w:lsdException w:name="List Table 3 Accent 3" w:uiPriority="48"/>
-    <w:lsdException w:name="List Table 4 Accent 3" w:uiPriority="49"/>
-    <w:lsdException w:name="List Table 5 Dark Accent 3" w:uiPriority="50"/>
-    <w:lsdException w:name="List Table 6 Colorful Accent 3" w:uiPriority="51"/>
-    <w:lsdException w:name="List Table 7 Colorful Accent 3" w:uiPriority="52"/>
-    <w:lsdException w:name="List Table 1 Light Accent 4" w:uiPriority="46"/>
-    <w:lsdException w:name="List Table 2 Accent 4" w:uiPriority="47"/>
-    <w:lsdException w:name="List Table 3 Accent 4" w:uiPriority="48"/>
-    <w:lsdException w:name="List Table 4 Accent 4" w:uiPriority="49"/>
-    <w:lsdException w:name="List Table 5 Dark Accent 4" w:uiPriority="50"/>
-    <w:lsdException w:name="List Table 6 Colorful Accent 4" w:uiPriority="51"/>
-    <w:lsdException w:name="List Table 7 Colorful Accent 4" w:uiPriority="52"/>
-    <w:lsdException w:name="List Table 1 Light Accent 5" w:uiPriority="46"/>
-    <w:lsdException w:name="List Table 2 Accent 5" w:uiPriority="47"/>
-    <w:lsdException w:name="List Table 3 Accent 5" w:uiPriority="48"/>
-    <w:lsdException w:name="List Table 4 Accent 5" w:uiPriority="49"/>
-    <w:lsdException w:name="List Table 5 Dark Accent 5" w:uiPriority="50"/>
-    <w:lsdException w:name="List Table 6 Colorful Accent 5" w:uiPriority="51"/>
-    <w:lsdException w:name="List Table 7 Colorful Accent 5" w:uiPriority="52"/>
-    <w:lsdException w:name="List Table 1 Light Accent 6" w:uiPriority="46"/>
-    <w:lsdException w:name="List Table 2 Accent 6" w:uiPriority="47"/>
-    <w:lsdException w:name="List Table 3 Accent 6" w:uiPriority="48"/>
-    <w:lsdException w:name="List Table 4 Accent 6" w:uiPriority="49"/>
-    <w:lsdException w:name="List Table 5 Dark Accent 6" w:uiPriority="50"/>
-    <w:lsdException w:name="List Table 6 Colorful Accent 6" w:uiPriority="51"/>
-    <w:lsdException w:name="List Table 7 Colorful Accent 6" w:uiPriority="52"/>
-    <w:lsdException w:name="Mention" w:semiHidden="1" w:unhideWhenUsed="1"/>
-    <w:lsdException w:name="Smart Hyperlink" w:semiHidden="1" w:unhideWhenUsed="1"/>
-    <w:lsdException w:name="Hashtag" w:semiHidden="1" w:unhideWhenUsed="1"/>
-    <w:lsdException w:name="Unresolved Mention" w:semiHidden="1" w:unhideWhenUsed="1"/>
-  </w:latentStyles>
-  <w:style w:type="paragraph" w:default="1" w:styleId="Normal">
-    <w:name w:val="Normal"/>
-    <w:qFormat/>
-  </w:style>
-  <w:style w:type="character" w:default="1" w:styleId="DefaultParagraphFont">
-    <w:name w:val="Default Paragraph Font"/>
-    <w:uiPriority w:val="1"/>
-    <w:semiHidden/>
+  <w:style w:type="character" w:styleId="Hyperlink">
+    <w:name w:val="Hyperlink"/>
+    <w:basedOn w:val="DefaultParagraphFont"/>
+    <w:uiPriority w:val="99"/>
     <w:unhideWhenUsed/>
-  </w:style>
-  <w:style w:type="table" w:default="1" w:styleId="TableNormal">
-    <w:name w:val="Normal Table"/>
+    <w:rsid w:val="00A57014"/>
+    <w:rPr>
+      <w:color w:val="3AA9E3" w:themeColor="hyperlink"/>
+      <w:u w:val="single"/>
+    </w:rPr>
+  </w:style>
+  <w:style w:type="character" w:styleId="UnresolvedMention">
+    <w:name w:val="Unresolved Mention"/>
+    <w:basedOn w:val="DefaultParagraphFont"/>
     <w:uiPriority w:val="99"/>
     <w:semiHidden/>
     <w:unhideWhenUsed/>
-    <w:tblPr>
-      <w:tblInd w:w="0" w:type="dxa"/>
-      <w:tblCellMar>
-        <w:top w:w="0" w:type="dxa"/>
-        <w:left w:w="108" w:type="dxa"/>
-        <w:bottom w:w="0" w:type="dxa"/>
-        <w:right w:w="108" w:type="dxa"/>
-      </w:tblCellMar>
-    </w:tblPr>
-  </w:style>
-  <w:style w:type="numbering" w:default="1" w:styleId="NoList">
-    <w:name w:val="No List"/>
-    <w:uiPriority w:val="99"/>
-    <w:semiHidden/>
-    <w:unhideWhenUsed/>
-  </w:style>
-  <w:style w:type="character" w:styleId="PlaceholderText">
-    <w:name w:val="Placeholder Text"/>
-    <w:basedOn w:val="DefaultParagraphFont"/>
-    <w:uiPriority w:val="99"/>
-    <w:semiHidden/>
-    <w:rsid w:val="00333C76"/>
+    <w:rsid w:val="00A57014"/>
     <w:rPr>
       <w:color w:val="808080"/>
+      <w:shd w:val="clear" w:color="auto" w:fill="E6E6E6"/>
     </w:rPr>
   </w:style>
 </w:styles>
-</file>
-
-<file path=word/glossary/webSettings.xml><?xml version="1.0" encoding="utf-8"?>
-<w:webSettings xmlns:mc="http://schemas.openxmlformats.org/markup-compatibility/2006" xmlns:r="http://schemas.openxmlformats.org/officeDocument/2006/relationships" xmlns:w="http://schemas.openxmlformats.org/wordprocessingml/2006/main" xmlns:w14="http://schemas.microsoft.com/office/word/2010/wordml" xmlns:w15="http://schemas.microsoft.com/office/word/2012/wordml" xmlns:w16cid="http://schemas.microsoft.com/office/word/2016/wordml/cid" xmlns:w16se="http://schemas.microsoft.com/office/word/2015/wordml/symex" mc:Ignorable="w14 w15 w16se w16cid">
-  <w:optimizeForBrowser/>
-  <w:allowPNG/>
-</w:webSettings>
 </file>
 
 <file path=word/theme/theme1.xml><?xml version="1.0" encoding="utf-8"?>

</xml_diff>